<commit_message>
Fixed flowchart and created new PDF of it
</commit_message>
<xml_diff>
--- a/Milestone1/src/main/java/SummativeAssessment/RockPaperScissors FlowChart.docx
+++ b/Milestone1/src/main/java/SummativeAssessment/RockPaperScissors FlowChart.docx
@@ -10,7 +10,151 @@
         <mc:AlternateContent>
           <mc:Choice Requires="wps">
             <w:drawing>
-              <wp:anchor distT="0" distB="0" distL="114300" distR="114300" simplePos="0" relativeHeight="251661312" behindDoc="0" locked="0" layoutInCell="1" allowOverlap="1" wp14:anchorId="79D7623F" wp14:editId="5E6E1325">
+              <wp:anchor distT="0" distB="0" distL="114300" distR="114300" simplePos="0" relativeHeight="251663360" behindDoc="0" locked="0" layoutInCell="1" allowOverlap="1" wp14:anchorId="69478E8E" wp14:editId="7B3A7153">
+                <wp:simplePos x="0" y="0"/>
+                <wp:positionH relativeFrom="column">
+                  <wp:posOffset>4507230</wp:posOffset>
+                </wp:positionH>
+                <wp:positionV relativeFrom="paragraph">
+                  <wp:posOffset>2785110</wp:posOffset>
+                </wp:positionV>
+                <wp:extent cx="72390" cy="313690"/>
+                <wp:effectExtent l="0" t="0" r="22860" b="29210"/>
+                <wp:wrapNone/>
+                <wp:docPr id="14" name="Straight Connector 14"/>
+                <wp:cNvGraphicFramePr/>
+                <a:graphic xmlns:a="http://schemas.openxmlformats.org/drawingml/2006/main">
+                  <a:graphicData uri="http://schemas.microsoft.com/office/word/2010/wordprocessingShape">
+                    <wps:wsp>
+                      <wps:cNvCnPr/>
+                      <wps:spPr>
+                        <a:xfrm flipH="1">
+                          <a:off x="0" y="0"/>
+                          <a:ext cx="72390" cy="313690"/>
+                        </a:xfrm>
+                        <a:prstGeom prst="line">
+                          <a:avLst/>
+                        </a:prstGeom>
+                        <a:ln w="12700"/>
+                      </wps:spPr>
+                      <wps:style>
+                        <a:lnRef idx="1">
+                          <a:schemeClr val="accent4"/>
+                        </a:lnRef>
+                        <a:fillRef idx="0">
+                          <a:schemeClr val="accent4"/>
+                        </a:fillRef>
+                        <a:effectRef idx="0">
+                          <a:schemeClr val="accent4"/>
+                        </a:effectRef>
+                        <a:fontRef idx="minor">
+                          <a:schemeClr val="tx1"/>
+                        </a:fontRef>
+                      </wps:style>
+                      <wps:bodyPr/>
+                    </wps:wsp>
+                  </a:graphicData>
+                </a:graphic>
+                <wp14:sizeRelH relativeFrom="margin">
+                  <wp14:pctWidth>0</wp14:pctWidth>
+                </wp14:sizeRelH>
+                <wp14:sizeRelV relativeFrom="margin">
+                  <wp14:pctHeight>0</wp14:pctHeight>
+                </wp14:sizeRelV>
+              </wp:anchor>
+            </w:drawing>
+          </mc:Choice>
+          <mc:Fallback>
+            <w:pict>
+              <v:line w14:anchorId="33FAF741" id="Straight Connector 14" o:spid="_x0000_s1026" style="position:absolute;flip:x;z-index:251663360;visibility:visible;mso-wrap-style:square;mso-width-percent:0;mso-height-percent:0;mso-wrap-distance-left:9pt;mso-wrap-distance-top:0;mso-wrap-distance-right:9pt;mso-wrap-distance-bottom:0;mso-position-horizontal:absolute;mso-position-horizontal-relative:text;mso-position-vertical:absolute;mso-position-vertical-relative:text;mso-width-percent:0;mso-height-percent:0;mso-width-relative:margin;mso-height-relative:margin" from="354.9pt,219.3pt" to="360.6pt,244pt" o:gfxdata="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" strokecolor="#ffc000 [3207]" strokeweight="1pt">
+                <v:stroke joinstyle="miter"/>
+              </v:line>
+            </w:pict>
+          </mc:Fallback>
+        </mc:AlternateContent>
+      </w:r>
+      <w:r>
+        <w:rPr>
+          <w:noProof/>
+        </w:rPr>
+        <mc:AlternateContent>
+          <mc:Choice Requires="wps">
+            <w:drawing>
+              <wp:anchor distT="0" distB="0" distL="114300" distR="114300" simplePos="0" relativeHeight="251659264" behindDoc="0" locked="0" layoutInCell="1" allowOverlap="1" wp14:anchorId="58EC9408" wp14:editId="5B4A812E">
+                <wp:simplePos x="0" y="0"/>
+                <wp:positionH relativeFrom="column">
+                  <wp:posOffset>7801470</wp:posOffset>
+                </wp:positionH>
+                <wp:positionV relativeFrom="paragraph">
+                  <wp:posOffset>1532808</wp:posOffset>
+                </wp:positionV>
+                <wp:extent cx="15856" cy="961970"/>
+                <wp:effectExtent l="0" t="0" r="22860" b="10160"/>
+                <wp:wrapNone/>
+                <wp:docPr id="10" name="Straight Connector 10"/>
+                <wp:cNvGraphicFramePr/>
+                <a:graphic xmlns:a="http://schemas.openxmlformats.org/drawingml/2006/main">
+                  <a:graphicData uri="http://schemas.microsoft.com/office/word/2010/wordprocessingShape">
+                    <wps:wsp>
+                      <wps:cNvCnPr/>
+                      <wps:spPr>
+                        <a:xfrm flipH="1" flipV="1">
+                          <a:off x="0" y="0"/>
+                          <a:ext cx="15856" cy="961970"/>
+                        </a:xfrm>
+                        <a:prstGeom prst="line">
+                          <a:avLst/>
+                        </a:prstGeom>
+                        <a:ln>
+                          <a:solidFill>
+                            <a:srgbClr val="FFC000"/>
+                          </a:solidFill>
+                        </a:ln>
+                      </wps:spPr>
+                      <wps:style>
+                        <a:lnRef idx="1">
+                          <a:schemeClr val="accent1"/>
+                        </a:lnRef>
+                        <a:fillRef idx="0">
+                          <a:schemeClr val="accent1"/>
+                        </a:fillRef>
+                        <a:effectRef idx="0">
+                          <a:schemeClr val="accent1"/>
+                        </a:effectRef>
+                        <a:fontRef idx="minor">
+                          <a:schemeClr val="tx1"/>
+                        </a:fontRef>
+                      </wps:style>
+                      <wps:bodyPr/>
+                    </wps:wsp>
+                  </a:graphicData>
+                </a:graphic>
+                <wp14:sizeRelH relativeFrom="margin">
+                  <wp14:pctWidth>0</wp14:pctWidth>
+                </wp14:sizeRelH>
+                <wp14:sizeRelV relativeFrom="margin">
+                  <wp14:pctHeight>0</wp14:pctHeight>
+                </wp14:sizeRelV>
+              </wp:anchor>
+            </w:drawing>
+          </mc:Choice>
+          <mc:Fallback>
+            <w:pict>
+              <v:line w14:anchorId="39252E73" id="Straight Connector 10" o:spid="_x0000_s1026" style="position:absolute;flip:x y;z-index:251659264;visibility:visible;mso-wrap-style:square;mso-width-percent:0;mso-height-percent:0;mso-wrap-distance-left:9pt;mso-wrap-distance-top:0;mso-wrap-distance-right:9pt;mso-wrap-distance-bottom:0;mso-position-horizontal:absolute;mso-position-horizontal-relative:text;mso-position-vertical:absolute;mso-position-vertical-relative:text;mso-width-percent:0;mso-height-percent:0;mso-width-relative:margin;mso-height-relative:margin" from="614.3pt,120.7pt" to="615.55pt,196.45pt" o:gfxdata="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" strokecolor="#ffc000" strokeweight=".5pt">
+                <v:stroke joinstyle="miter"/>
+              </v:line>
+            </w:pict>
+          </mc:Fallback>
+        </mc:AlternateContent>
+      </w:r>
+      <w:r>
+        <w:rPr>
+          <w:noProof/>
+        </w:rPr>
+        <mc:AlternateContent>
+          <mc:Choice Requires="wps">
+            <w:drawing>
+              <wp:anchor distT="0" distB="0" distL="114300" distR="114300" simplePos="0" relativeHeight="251661312" behindDoc="0" locked="0" layoutInCell="1" allowOverlap="1" wp14:anchorId="79D7623F" wp14:editId="7E9BA8F3">
                 <wp:simplePos x="0" y="0"/>
                 <wp:positionH relativeFrom="column">
                   <wp:posOffset>5035405</wp:posOffset>
@@ -70,7 +214,7 @@
           </mc:Choice>
           <mc:Fallback>
             <w:pict>
-              <v:line w14:anchorId="1B242C09" id="Straight Connector 12" o:spid="_x0000_s1026" style="position:absolute;flip:x y;z-index:251661312;visibility:visible;mso-wrap-style:square;mso-width-percent:0;mso-height-percent:0;mso-wrap-distance-left:9pt;mso-wrap-distance-top:0;mso-wrap-distance-right:9pt;mso-wrap-distance-bottom:0;mso-position-horizontal:absolute;mso-position-horizontal-relative:text;mso-position-vertical:absolute;mso-position-vertical-relative:text;mso-width-percent:0;mso-height-percent:0;mso-width-relative:margin;mso-height-relative:margin" from="396.5pt,158.35pt" to="396.5pt,180.5pt" o:gfxdata="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" strokecolor="#ffc000" strokeweight=".5pt">
+              <v:line w14:anchorId="52C0FBCD" id="Straight Connector 12" o:spid="_x0000_s1026" style="position:absolute;flip:x y;z-index:251661312;visibility:visible;mso-wrap-style:square;mso-width-percent:0;mso-height-percent:0;mso-wrap-distance-left:9pt;mso-wrap-distance-top:0;mso-wrap-distance-right:9pt;mso-wrap-distance-bottom:0;mso-position-horizontal:absolute;mso-position-horizontal-relative:text;mso-position-vertical:absolute;mso-position-vertical-relative:text;mso-width-percent:0;mso-height-percent:0;mso-width-relative:margin;mso-height-relative:margin" from="396.5pt,158.35pt" to="396.5pt,180.5pt" o:gfxdata="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" strokecolor="#ffc000" strokeweight=".5pt">
                 <v:stroke joinstyle="miter"/>
               </v:line>
             </w:pict>
@@ -84,77 +228,7 @@
         <mc:AlternateContent>
           <mc:Choice Requires="wps">
             <w:drawing>
-              <wp:anchor distT="0" distB="0" distL="114300" distR="114300" simplePos="0" relativeHeight="251663360" behindDoc="0" locked="0" layoutInCell="1" allowOverlap="1" wp14:anchorId="69478E8E" wp14:editId="5C83B767">
-                <wp:simplePos x="0" y="0"/>
-                <wp:positionH relativeFrom="column">
-                  <wp:posOffset>4505798</wp:posOffset>
-                </wp:positionH>
-                <wp:positionV relativeFrom="paragraph">
-                  <wp:posOffset>2627348</wp:posOffset>
-                </wp:positionV>
-                <wp:extent cx="153035" cy="279648"/>
-                <wp:effectExtent l="0" t="0" r="18415" b="25400"/>
-                <wp:wrapNone/>
-                <wp:docPr id="14" name="Straight Connector 14"/>
-                <wp:cNvGraphicFramePr/>
-                <a:graphic xmlns:a="http://schemas.openxmlformats.org/drawingml/2006/main">
-                  <a:graphicData uri="http://schemas.microsoft.com/office/word/2010/wordprocessingShape">
-                    <wps:wsp>
-                      <wps:cNvCnPr/>
-                      <wps:spPr>
-                        <a:xfrm flipH="1">
-                          <a:off x="0" y="0"/>
-                          <a:ext cx="153035" cy="279648"/>
-                        </a:xfrm>
-                        <a:prstGeom prst="line">
-                          <a:avLst/>
-                        </a:prstGeom>
-                        <a:ln w="12700"/>
-                      </wps:spPr>
-                      <wps:style>
-                        <a:lnRef idx="1">
-                          <a:schemeClr val="accent4"/>
-                        </a:lnRef>
-                        <a:fillRef idx="0">
-                          <a:schemeClr val="accent4"/>
-                        </a:fillRef>
-                        <a:effectRef idx="0">
-                          <a:schemeClr val="accent4"/>
-                        </a:effectRef>
-                        <a:fontRef idx="minor">
-                          <a:schemeClr val="tx1"/>
-                        </a:fontRef>
-                      </wps:style>
-                      <wps:bodyPr/>
-                    </wps:wsp>
-                  </a:graphicData>
-                </a:graphic>
-                <wp14:sizeRelH relativeFrom="margin">
-                  <wp14:pctWidth>0</wp14:pctWidth>
-                </wp14:sizeRelH>
-                <wp14:sizeRelV relativeFrom="margin">
-                  <wp14:pctHeight>0</wp14:pctHeight>
-                </wp14:sizeRelV>
-              </wp:anchor>
-            </w:drawing>
-          </mc:Choice>
-          <mc:Fallback>
-            <w:pict>
-              <v:line w14:anchorId="6EA1FDCC" id="Straight Connector 14" o:spid="_x0000_s1026" style="position:absolute;flip:x;z-index:251663360;visibility:visible;mso-wrap-style:square;mso-width-percent:0;mso-height-percent:0;mso-wrap-distance-left:9pt;mso-wrap-distance-top:0;mso-wrap-distance-right:9pt;mso-wrap-distance-bottom:0;mso-position-horizontal:absolute;mso-position-horizontal-relative:text;mso-position-vertical:absolute;mso-position-vertical-relative:text;mso-width-percent:0;mso-height-percent:0;mso-width-relative:margin;mso-height-relative:margin" from="354.8pt,206.9pt" to="366.85pt,228.9pt" o:gfxdata="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" strokecolor="#ffc000 [3207]" strokeweight="1pt">
-                <v:stroke joinstyle="miter"/>
-              </v:line>
-            </w:pict>
-          </mc:Fallback>
-        </mc:AlternateContent>
-      </w:r>
-      <w:r>
-        <w:rPr>
-          <w:noProof/>
-        </w:rPr>
-        <mc:AlternateContent>
-          <mc:Choice Requires="wps">
-            <w:drawing>
-              <wp:anchor distT="0" distB="0" distL="114300" distR="114300" simplePos="0" relativeHeight="251660288" behindDoc="0" locked="0" layoutInCell="1" allowOverlap="1" wp14:anchorId="4FDFA922" wp14:editId="1AC592C3">
+              <wp:anchor distT="0" distB="0" distL="114300" distR="114300" simplePos="0" relativeHeight="251660288" behindDoc="0" locked="0" layoutInCell="1" allowOverlap="1" wp14:anchorId="4FDFA922" wp14:editId="41A5DC73">
                 <wp:simplePos x="0" y="0"/>
                 <wp:positionH relativeFrom="column">
                   <wp:posOffset>1350566</wp:posOffset>
@@ -217,7 +291,7 @@
           </mc:Choice>
           <mc:Fallback>
             <w:pict>
-              <v:shapetype w14:anchorId="193DC356" id="_x0000_t34" coordsize="21600,21600" o:spt="34" o:oned="t" adj="10800" path="m,l@0,0@0,21600,21600,21600e" filled="f">
+              <v:shapetype w14:anchorId="65FF0F1D" id="_x0000_t34" coordsize="21600,21600" o:spt="34" o:oned="t" adj="10800" path="m,l@0,0@0,21600,21600,21600e" filled="f">
                 <v:stroke joinstyle="miter"/>
                 <v:formulas>
                   <v:f eqn="val #0"/>
@@ -231,80 +305,6 @@
               <v:shape id="Connector: Elbow 11" o:spid="_x0000_s1026" type="#_x0000_t34" style="position:absolute;margin-left:106.35pt;margin-top:120.85pt;width:507.75pt;height:111.15pt;flip:x;z-index:251660288;visibility:visible;mso-wrap-style:square;mso-width-percent:0;mso-height-percent:0;mso-wrap-distance-left:9pt;mso-wrap-distance-top:0;mso-wrap-distance-right:9pt;mso-wrap-distance-bottom:0;mso-position-horizontal:absolute;mso-position-horizontal-relative:text;mso-position-vertical:absolute;mso-position-vertical-relative:text;mso-width-percent:0;mso-height-percent:0;mso-width-relative:margin;mso-height-relative:margin" o:gfxdata="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" adj="21599" strokecolor="#ffc000" strokeweight=".5pt">
                 <v:stroke endarrow="block"/>
               </v:shape>
-            </w:pict>
-          </mc:Fallback>
-        </mc:AlternateContent>
-      </w:r>
-      <w:r>
-        <w:rPr>
-          <w:noProof/>
-        </w:rPr>
-        <mc:AlternateContent>
-          <mc:Choice Requires="wps">
-            <w:drawing>
-              <wp:anchor distT="0" distB="0" distL="114300" distR="114300" simplePos="0" relativeHeight="251659264" behindDoc="0" locked="0" layoutInCell="1" allowOverlap="1" wp14:anchorId="58EC9408" wp14:editId="17979AAC">
-                <wp:simplePos x="0" y="0"/>
-                <wp:positionH relativeFrom="column">
-                  <wp:posOffset>7799294</wp:posOffset>
-                </wp:positionH>
-                <wp:positionV relativeFrom="paragraph">
-                  <wp:posOffset>1535032</wp:posOffset>
-                </wp:positionV>
-                <wp:extent cx="8275" cy="943363"/>
-                <wp:effectExtent l="0" t="0" r="29845" b="28575"/>
-                <wp:wrapNone/>
-                <wp:docPr id="10" name="Straight Connector 10"/>
-                <wp:cNvGraphicFramePr/>
-                <a:graphic xmlns:a="http://schemas.openxmlformats.org/drawingml/2006/main">
-                  <a:graphicData uri="http://schemas.microsoft.com/office/word/2010/wordprocessingShape">
-                    <wps:wsp>
-                      <wps:cNvCnPr/>
-                      <wps:spPr>
-                        <a:xfrm flipH="1" flipV="1">
-                          <a:off x="0" y="0"/>
-                          <a:ext cx="8275" cy="943363"/>
-                        </a:xfrm>
-                        <a:prstGeom prst="line">
-                          <a:avLst/>
-                        </a:prstGeom>
-                        <a:ln>
-                          <a:solidFill>
-                            <a:srgbClr val="FFC000"/>
-                          </a:solidFill>
-                        </a:ln>
-                      </wps:spPr>
-                      <wps:style>
-                        <a:lnRef idx="1">
-                          <a:schemeClr val="accent1"/>
-                        </a:lnRef>
-                        <a:fillRef idx="0">
-                          <a:schemeClr val="accent1"/>
-                        </a:fillRef>
-                        <a:effectRef idx="0">
-                          <a:schemeClr val="accent1"/>
-                        </a:effectRef>
-                        <a:fontRef idx="minor">
-                          <a:schemeClr val="tx1"/>
-                        </a:fontRef>
-                      </wps:style>
-                      <wps:bodyPr/>
-                    </wps:wsp>
-                  </a:graphicData>
-                </a:graphic>
-                <wp14:sizeRelH relativeFrom="margin">
-                  <wp14:pctWidth>0</wp14:pctWidth>
-                </wp14:sizeRelH>
-                <wp14:sizeRelV relativeFrom="margin">
-                  <wp14:pctHeight>0</wp14:pctHeight>
-                </wp14:sizeRelV>
-              </wp:anchor>
-            </w:drawing>
-          </mc:Choice>
-          <mc:Fallback>
-            <w:pict>
-              <v:line w14:anchorId="5FEE601C" id="Straight Connector 10" o:spid="_x0000_s1026" style="position:absolute;flip:x y;z-index:251659264;visibility:visible;mso-wrap-style:square;mso-width-percent:0;mso-height-percent:0;mso-wrap-distance-left:9pt;mso-wrap-distance-top:0;mso-wrap-distance-right:9pt;mso-wrap-distance-bottom:0;mso-position-horizontal:absolute;mso-position-horizontal-relative:text;mso-position-vertical:absolute;mso-position-vertical-relative:text;mso-width-percent:0;mso-height-percent:0;mso-width-relative:margin;mso-height-relative:margin" from="614.1pt,120.85pt" to="614.75pt,195.15pt" o:gfxdata="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" strokecolor="#ffc000" strokeweight=".5pt">
-                <v:stroke joinstyle="miter"/>
-              </v:line>
             </w:pict>
           </mc:Fallback>
         </mc:AlternateContent>
@@ -392,7 +392,7 @@
           <w:noProof/>
         </w:rPr>
         <w:drawing>
-          <wp:inline distT="0" distB="0" distL="0" distR="0" wp14:anchorId="042B7CC8" wp14:editId="51A9CFF2">
+          <wp:inline distT="0" distB="0" distL="0" distR="0" wp14:anchorId="042B7CC8" wp14:editId="701DFC0E">
             <wp:extent cx="8170235" cy="5826642"/>
             <wp:effectExtent l="38100" t="0" r="40640" b="0"/>
             <wp:docPr id="1" name="Diagram 1"/>
@@ -1780,14 +1780,14 @@
       </dgm:t>
     </dgm:pt>
     <dgm:pt modelId="{2F4BA0ED-0651-48C9-9C6F-87BF2784804A}">
-      <dgm:prSet phldrT="[Text]"/>
+      <dgm:prSet phldrT="[Text]" custT="1"/>
       <dgm:spPr/>
       <dgm:t>
         <a:bodyPr/>
         <a:lstStyle/>
         <a:p>
           <a:r>
-            <a:rPr lang="en-US"/>
+            <a:rPr lang="en-US" sz="1100"/>
             <a:t>Main</a:t>
           </a:r>
         </a:p>
@@ -1816,7 +1816,7 @@
       </dgm:t>
     </dgm:pt>
     <dgm:pt modelId="{765AE96D-B9D0-49D1-A0B7-0CD2956200EA}" type="asst">
-      <dgm:prSet phldrT="[Text]"/>
+      <dgm:prSet phldrT="[Text]" custT="1"/>
       <dgm:spPr>
         <a:solidFill>
           <a:schemeClr val="accent5">
@@ -1830,7 +1830,7 @@
         <a:lstStyle/>
         <a:p>
           <a:r>
-            <a:rPr lang="en-US"/>
+            <a:rPr lang="en-US" sz="700"/>
             <a:t>do-while(bool playing)</a:t>
           </a:r>
         </a:p>
@@ -2010,50 +2010,6 @@
         </a:p>
       </dgm:t>
     </dgm:pt>
-    <dgm:pt modelId="{84DB2670-B867-42AB-A5AA-FC3B0581DAF3}">
-      <dgm:prSet phldrT="[Text]"/>
-      <dgm:spPr>
-        <a:solidFill>
-          <a:srgbClr val="FF0000"/>
-        </a:solidFill>
-      </dgm:spPr>
-      <dgm:t>
-        <a:bodyPr/>
-        <a:lstStyle/>
-        <a:p>
-          <a:r>
-            <a:rPr lang="en-US">
-              <a:solidFill>
-                <a:schemeClr val="bg1"/>
-              </a:solidFill>
-            </a:rPr>
-            <a:t>If "play"&gt;1 or &lt;3 -&gt; throw error and exit</a:t>
-          </a:r>
-        </a:p>
-      </dgm:t>
-    </dgm:pt>
-    <dgm:pt modelId="{9216BE2F-D8D6-4FAA-96C9-586F44A72C9B}" type="parTrans" cxnId="{BEC323D6-A393-4C12-A93C-B46CE913EAFB}">
-      <dgm:prSet/>
-      <dgm:spPr/>
-      <dgm:t>
-        <a:bodyPr/>
-        <a:lstStyle/>
-        <a:p>
-          <a:endParaRPr lang="en-US"/>
-        </a:p>
-      </dgm:t>
-    </dgm:pt>
-    <dgm:pt modelId="{16597003-3D64-4C2E-AD6A-AAEB29430B9E}" type="sibTrans" cxnId="{BEC323D6-A393-4C12-A93C-B46CE913EAFB}">
-      <dgm:prSet/>
-      <dgm:spPr/>
-      <dgm:t>
-        <a:bodyPr/>
-        <a:lstStyle/>
-        <a:p>
-          <a:endParaRPr lang="en-US"/>
-        </a:p>
-      </dgm:t>
-    </dgm:pt>
     <dgm:pt modelId="{6C4338AA-6E89-49DF-A6F7-1F57A238F892}">
       <dgm:prSet phldrT="[Text]"/>
       <dgm:spPr/>
@@ -2063,13 +2019,7 @@
         <a:p>
           <a:r>
             <a:rPr lang="en-US"/>
-            <a:t>evaluateRound(play, compPlay) -&gt; playerMove(play) converts "play" to a String -&gt;</a:t>
-          </a:r>
-        </a:p>
-        <a:p>
-          <a:r>
-            <a:rPr lang="en-US"/>
-            <a:t> determines who wins round: prints message and allocates a point to "playerWins", "compWins", or "ties"</a:t>
+            <a:t>evaluateRound(play, compPlay): playerMove(play) converts "play" to a String -&gt; determines who wins round by comparing these Strings -&gt; prints message and allocates a point to "playerWins", "compWins", or "ties"</a:t>
           </a:r>
         </a:p>
       </dgm:t>
@@ -2148,7 +2098,7 @@
         <a:p>
           <a:r>
             <a:rPr lang="en-US"/>
-            <a:t>Print player and computer wins, Ties</a:t>
+            <a:t>Print game stats - player and computer wins, ties</a:t>
           </a:r>
         </a:p>
       </dgm:t>
@@ -2262,7 +2212,7 @@
       </dgm:t>
     </dgm:pt>
     <dgm:pt modelId="{E2D4BA34-35E6-4889-8BC2-ED4C07FFA3BC}">
-      <dgm:prSet phldrT="[Text]"/>
+      <dgm:prSet phldrT="[Text]" custT="1"/>
       <dgm:spPr>
         <a:solidFill>
           <a:schemeClr val="accent5">
@@ -2276,7 +2226,7 @@
         <a:lstStyle/>
         <a:p>
           <a:r>
-            <a:rPr lang="en-US"/>
+            <a:rPr lang="en-US" sz="700"/>
             <a:t>"y" -&gt; new game begins</a:t>
           </a:r>
         </a:p>
@@ -2305,7 +2255,51 @@
       </dgm:t>
     </dgm:pt>
     <dgm:pt modelId="{B0A0D46D-081D-4B9E-A89F-32CAB0CBD999}">
-      <dgm:prSet phldrT="[Text]"/>
+      <dgm:prSet phldrT="[Text]" custT="1"/>
+      <dgm:spPr>
+        <a:solidFill>
+          <a:srgbClr val="D00000"/>
+        </a:solidFill>
+      </dgm:spPr>
+      <dgm:t>
+        <a:bodyPr/>
+        <a:lstStyle/>
+        <a:p>
+          <a:r>
+            <a:rPr lang="en-US" sz="700">
+              <a:solidFill>
+                <a:schemeClr val="bg1"/>
+              </a:solidFill>
+            </a:rPr>
+            <a:t>else/"n" -&gt; thank user and exit</a:t>
+          </a:r>
+        </a:p>
+      </dgm:t>
+    </dgm:pt>
+    <dgm:pt modelId="{D11160A0-2070-4349-9A50-3F432B1C6DF3}" type="parTrans" cxnId="{6939EC9F-8BD3-4F99-8E61-5F3643A54B73}">
+      <dgm:prSet/>
+      <dgm:spPr/>
+      <dgm:t>
+        <a:bodyPr/>
+        <a:lstStyle/>
+        <a:p>
+          <a:endParaRPr lang="en-US"/>
+        </a:p>
+      </dgm:t>
+    </dgm:pt>
+    <dgm:pt modelId="{7C7E26E2-86E2-4800-8509-456AF5FDEF37}" type="sibTrans" cxnId="{6939EC9F-8BD3-4F99-8E61-5F3643A54B73}">
+      <dgm:prSet/>
+      <dgm:spPr/>
+      <dgm:t>
+        <a:bodyPr/>
+        <a:lstStyle/>
+        <a:p>
+          <a:endParaRPr lang="en-US"/>
+        </a:p>
+      </dgm:t>
+    </dgm:pt>
+    <dgm:pt modelId="{5B44163E-CBE7-46CE-AAB9-0A735B0D37E0}">
+      <dgm:prSet phldrT="[Text]" custT="1"/>
       <dgm:spPr>
         <a:solidFill>
           <a:srgbClr val="FF0000"/>
@@ -2316,17 +2310,17 @@
         <a:lstStyle/>
         <a:p>
           <a:r>
-            <a:rPr lang="en-US">
+            <a:rPr lang="en-US" sz="500">
               <a:solidFill>
                 <a:schemeClr val="bg1"/>
               </a:solidFill>
             </a:rPr>
-            <a:t>else/"n" -&gt; thank user and exit</a:t>
+            <a:t>If "play"&gt;1 or &lt;3 -&gt; throw error and exit</a:t>
           </a:r>
         </a:p>
       </dgm:t>
     </dgm:pt>
-    <dgm:pt modelId="{D11160A0-2070-4349-9A50-3F432B1C6DF3}" type="parTrans" cxnId="{6939EC9F-8BD3-4F99-8E61-5F3643A54B73}">
+    <dgm:pt modelId="{35EB9064-8539-4BB5-B360-DD4A3A19D23D}" type="parTrans" cxnId="{41577685-F80F-45D9-A040-24F67C8E3721}">
       <dgm:prSet/>
       <dgm:spPr/>
       <dgm:t>
@@ -2337,7 +2331,7 @@
         </a:p>
       </dgm:t>
     </dgm:pt>
-    <dgm:pt modelId="{7C7E26E2-86E2-4800-8509-456AF5FDEF37}" type="sibTrans" cxnId="{6939EC9F-8BD3-4F99-8E61-5F3643A54B73}">
+    <dgm:pt modelId="{5FCCC616-2B36-4669-8D36-85FD8A20C30B}" type="sibTrans" cxnId="{41577685-F80F-45D9-A040-24F67C8E3721}">
       <dgm:prSet/>
       <dgm:spPr/>
       <dgm:t>
@@ -2426,7 +2420,7 @@
       <dgm:spPr/>
     </dgm:pt>
     <dgm:pt modelId="{9EC78943-F47F-4F04-AFE7-932247BF91BF}" type="pres">
-      <dgm:prSet presAssocID="{3ED8FC6E-F9A7-4EEF-839A-9563810CCF8F}" presName="Name64" presStyleLbl="parChTrans1D3" presStyleIdx="0" presStyleCnt="2"/>
+      <dgm:prSet presAssocID="{3ED8FC6E-F9A7-4EEF-839A-9563810CCF8F}" presName="Name64" presStyleLbl="parChTrans1D3" presStyleIdx="0" presStyleCnt="1"/>
       <dgm:spPr/>
     </dgm:pt>
     <dgm:pt modelId="{3C2C8052-B340-465D-8F24-5D4C543172F6}" type="pres">
@@ -2442,7 +2436,7 @@
       <dgm:spPr/>
     </dgm:pt>
     <dgm:pt modelId="{433489D4-29E7-4BC8-8232-B35B63F42A68}" type="pres">
-      <dgm:prSet presAssocID="{72123A76-C9F1-416F-B026-DEF0B2AA2600}" presName="rootText" presStyleLbl="node3" presStyleIdx="0" presStyleCnt="2">
+      <dgm:prSet presAssocID="{72123A76-C9F1-416F-B026-DEF0B2AA2600}" presName="rootText" presStyleLbl="node3" presStyleIdx="0" presStyleCnt="1">
         <dgm:presLayoutVars>
           <dgm:chPref val="3"/>
         </dgm:presLayoutVars>
@@ -2450,7 +2444,7 @@
       <dgm:spPr/>
     </dgm:pt>
     <dgm:pt modelId="{66D63A6A-EA30-4BB4-8E63-ADAEA8FA6CBB}" type="pres">
-      <dgm:prSet presAssocID="{72123A76-C9F1-416F-B026-DEF0B2AA2600}" presName="rootConnector" presStyleLbl="node3" presStyleIdx="0" presStyleCnt="2"/>
+      <dgm:prSet presAssocID="{72123A76-C9F1-416F-B026-DEF0B2AA2600}" presName="rootConnector" presStyleLbl="node3" presStyleIdx="0" presStyleCnt="1"/>
       <dgm:spPr/>
     </dgm:pt>
     <dgm:pt modelId="{62FCA4D4-F523-4E81-99E5-7984585FEBFC}" type="pres">
@@ -2458,7 +2452,7 @@
       <dgm:spPr/>
     </dgm:pt>
     <dgm:pt modelId="{D4E444F4-1821-461D-82D2-7E47B761B6B7}" type="pres">
-      <dgm:prSet presAssocID="{2509E143-4B74-442F-B031-CBCAC1C4B81A}" presName="Name64" presStyleLbl="parChTrans1D4" presStyleIdx="0" presStyleCnt="10"/>
+      <dgm:prSet presAssocID="{2509E143-4B74-442F-B031-CBCAC1C4B81A}" presName="Name64" presStyleLbl="parChTrans1D4" presStyleIdx="0" presStyleCnt="11"/>
       <dgm:spPr/>
     </dgm:pt>
     <dgm:pt modelId="{31DA4ED1-461B-474B-9BF0-7F0E02B19011}" type="pres">
@@ -2474,7 +2468,7 @@
       <dgm:spPr/>
     </dgm:pt>
     <dgm:pt modelId="{C7DBE6E5-C53D-4386-A0C0-C570707C698B}" type="pres">
-      <dgm:prSet presAssocID="{484567E4-8B2C-44CF-9620-CA61916484BB}" presName="rootText" presStyleLbl="node4" presStyleIdx="0" presStyleCnt="10">
+      <dgm:prSet presAssocID="{484567E4-8B2C-44CF-9620-CA61916484BB}" presName="rootText" presStyleLbl="node4" presStyleIdx="0" presStyleCnt="11">
         <dgm:presLayoutVars>
           <dgm:chPref val="3"/>
         </dgm:presLayoutVars>
@@ -2482,7 +2476,7 @@
       <dgm:spPr/>
     </dgm:pt>
     <dgm:pt modelId="{618E725C-6358-438B-848A-74832938F44A}" type="pres">
-      <dgm:prSet presAssocID="{484567E4-8B2C-44CF-9620-CA61916484BB}" presName="rootConnector" presStyleLbl="node4" presStyleIdx="0" presStyleCnt="10"/>
+      <dgm:prSet presAssocID="{484567E4-8B2C-44CF-9620-CA61916484BB}" presName="rootConnector" presStyleLbl="node4" presStyleIdx="0" presStyleCnt="11"/>
       <dgm:spPr/>
     </dgm:pt>
     <dgm:pt modelId="{C484576D-33D0-4BB7-92C4-C927CE42BBDB}" type="pres">
@@ -2490,7 +2484,7 @@
       <dgm:spPr/>
     </dgm:pt>
     <dgm:pt modelId="{9290DA13-FC01-45CA-9AD5-C10683CD8B23}" type="pres">
-      <dgm:prSet presAssocID="{D8DE2864-D517-4462-B29A-A7EC830B0EAF}" presName="Name64" presStyleLbl="parChTrans1D4" presStyleIdx="1" presStyleCnt="10"/>
+      <dgm:prSet presAssocID="{D8DE2864-D517-4462-B29A-A7EC830B0EAF}" presName="Name64" presStyleLbl="parChTrans1D4" presStyleIdx="1" presStyleCnt="11"/>
       <dgm:spPr/>
     </dgm:pt>
     <dgm:pt modelId="{938B284F-A925-4760-8614-AF6872CD8B51}" type="pres">
@@ -2506,7 +2500,7 @@
       <dgm:spPr/>
     </dgm:pt>
     <dgm:pt modelId="{BEFA2419-FEF0-498C-9606-8D46AC43C987}" type="pres">
-      <dgm:prSet presAssocID="{5838CA88-F965-42DA-89C8-A7898CD46FA4}" presName="rootText" presStyleLbl="node4" presStyleIdx="1" presStyleCnt="10">
+      <dgm:prSet presAssocID="{5838CA88-F965-42DA-89C8-A7898CD46FA4}" presName="rootText" presStyleLbl="node4" presStyleIdx="1" presStyleCnt="11">
         <dgm:presLayoutVars>
           <dgm:chPref val="3"/>
         </dgm:presLayoutVars>
@@ -2514,7 +2508,7 @@
       <dgm:spPr/>
     </dgm:pt>
     <dgm:pt modelId="{09F61E7C-990A-4E89-AF91-F5F5AE7101AB}" type="pres">
-      <dgm:prSet presAssocID="{5838CA88-F965-42DA-89C8-A7898CD46FA4}" presName="rootConnector" presStyleLbl="node4" presStyleIdx="1" presStyleCnt="10"/>
+      <dgm:prSet presAssocID="{5838CA88-F965-42DA-89C8-A7898CD46FA4}" presName="rootConnector" presStyleLbl="node4" presStyleIdx="1" presStyleCnt="11"/>
       <dgm:spPr/>
     </dgm:pt>
     <dgm:pt modelId="{C13AB6E7-430D-4292-8858-3A7D8A62FC8A}" type="pres">
@@ -2522,7 +2516,7 @@
       <dgm:spPr/>
     </dgm:pt>
     <dgm:pt modelId="{AF22FDA1-2B03-455D-85E4-19D27A1EF06D}" type="pres">
-      <dgm:prSet presAssocID="{1EECC02D-B31E-43CC-B10C-D78E58EB6E57}" presName="Name64" presStyleLbl="parChTrans1D4" presStyleIdx="2" presStyleCnt="10"/>
+      <dgm:prSet presAssocID="{1EECC02D-B31E-43CC-B10C-D78E58EB6E57}" presName="Name64" presStyleLbl="parChTrans1D4" presStyleIdx="2" presStyleCnt="11"/>
       <dgm:spPr/>
     </dgm:pt>
     <dgm:pt modelId="{F926B802-0C9E-417A-9203-1E0CCA228C17}" type="pres">
@@ -2538,7 +2532,7 @@
       <dgm:spPr/>
     </dgm:pt>
     <dgm:pt modelId="{1D3475CE-3D23-4615-B871-AB9EA4342E16}" type="pres">
-      <dgm:prSet presAssocID="{6C4338AA-6E89-49DF-A6F7-1F57A238F892}" presName="rootText" presStyleLbl="node4" presStyleIdx="2" presStyleCnt="10" custScaleY="275135">
+      <dgm:prSet presAssocID="{6C4338AA-6E89-49DF-A6F7-1F57A238F892}" presName="rootText" presStyleLbl="node4" presStyleIdx="2" presStyleCnt="11" custScaleY="275135">
         <dgm:presLayoutVars>
           <dgm:chPref val="3"/>
         </dgm:presLayoutVars>
@@ -2546,7 +2540,7 @@
       <dgm:spPr/>
     </dgm:pt>
     <dgm:pt modelId="{C2A555B6-46E6-4477-8AF6-4DBDDB861D80}" type="pres">
-      <dgm:prSet presAssocID="{6C4338AA-6E89-49DF-A6F7-1F57A238F892}" presName="rootConnector" presStyleLbl="node4" presStyleIdx="2" presStyleCnt="10"/>
+      <dgm:prSet presAssocID="{6C4338AA-6E89-49DF-A6F7-1F57A238F892}" presName="rootConnector" presStyleLbl="node4" presStyleIdx="2" presStyleCnt="11"/>
       <dgm:spPr/>
     </dgm:pt>
     <dgm:pt modelId="{80F879EA-A862-4FC6-B435-8DA9B0F8F5F7}" type="pres">
@@ -2554,7 +2548,7 @@
       <dgm:spPr/>
     </dgm:pt>
     <dgm:pt modelId="{62BB6D36-3A4D-4CE7-BAE7-4D3D58809DF1}" type="pres">
-      <dgm:prSet presAssocID="{39C93824-86B8-459F-912F-9A1914C6774B}" presName="Name64" presStyleLbl="parChTrans1D4" presStyleIdx="3" presStyleCnt="10"/>
+      <dgm:prSet presAssocID="{39C93824-86B8-459F-912F-9A1914C6774B}" presName="Name64" presStyleLbl="parChTrans1D4" presStyleIdx="3" presStyleCnt="11"/>
       <dgm:spPr/>
     </dgm:pt>
     <dgm:pt modelId="{9F030312-7C8E-4021-A194-B3A855CBF707}" type="pres">
@@ -2570,7 +2564,7 @@
       <dgm:spPr/>
     </dgm:pt>
     <dgm:pt modelId="{B74308DE-2222-4F35-BAD4-28C9380143B8}" type="pres">
-      <dgm:prSet presAssocID="{D042D091-7705-401E-9157-FC260B1F2068}" presName="rootText" presStyleLbl="node4" presStyleIdx="3" presStyleCnt="10">
+      <dgm:prSet presAssocID="{D042D091-7705-401E-9157-FC260B1F2068}" presName="rootText" presStyleLbl="node4" presStyleIdx="3" presStyleCnt="11">
         <dgm:presLayoutVars>
           <dgm:chPref val="3"/>
         </dgm:presLayoutVars>
@@ -2578,7 +2572,7 @@
       <dgm:spPr/>
     </dgm:pt>
     <dgm:pt modelId="{F6710166-E3F9-43BD-B835-396830012B7A}" type="pres">
-      <dgm:prSet presAssocID="{D042D091-7705-401E-9157-FC260B1F2068}" presName="rootConnector" presStyleLbl="node4" presStyleIdx="3" presStyleCnt="10"/>
+      <dgm:prSet presAssocID="{D042D091-7705-401E-9157-FC260B1F2068}" presName="rootConnector" presStyleLbl="node4" presStyleIdx="3" presStyleCnt="11"/>
       <dgm:spPr/>
     </dgm:pt>
     <dgm:pt modelId="{00542972-2255-4E43-BFD8-D09E0FEFEDAC}" type="pres">
@@ -2590,7 +2584,7 @@
       <dgm:spPr/>
     </dgm:pt>
     <dgm:pt modelId="{D43D0E64-C93B-4909-B4A3-D3C9AD81EC38}" type="pres">
-      <dgm:prSet presAssocID="{7C496E1C-C83C-4909-A20A-995DCE7457A0}" presName="Name64" presStyleLbl="parChTrans1D4" presStyleIdx="4" presStyleCnt="10"/>
+      <dgm:prSet presAssocID="{7C496E1C-C83C-4909-A20A-995DCE7457A0}" presName="Name64" presStyleLbl="parChTrans1D4" presStyleIdx="4" presStyleCnt="11"/>
       <dgm:spPr/>
     </dgm:pt>
     <dgm:pt modelId="{D479A66E-8961-4D37-912C-12819B251A72}" type="pres">
@@ -2606,7 +2600,7 @@
       <dgm:spPr/>
     </dgm:pt>
     <dgm:pt modelId="{FB08D63E-97C4-44C0-B758-AAED102C7797}" type="pres">
-      <dgm:prSet presAssocID="{E1BD1024-82BD-4F7D-AB0F-427C31D55225}" presName="rootText" presStyleLbl="node4" presStyleIdx="4" presStyleCnt="10" custScaleY="170825">
+      <dgm:prSet presAssocID="{E1BD1024-82BD-4F7D-AB0F-427C31D55225}" presName="rootText" presStyleLbl="node4" presStyleIdx="4" presStyleCnt="11" custScaleY="170825">
         <dgm:presLayoutVars>
           <dgm:chPref val="3"/>
         </dgm:presLayoutVars>
@@ -2614,7 +2608,7 @@
       <dgm:spPr/>
     </dgm:pt>
     <dgm:pt modelId="{C6272769-427B-4D40-AC63-668415938B8E}" type="pres">
-      <dgm:prSet presAssocID="{E1BD1024-82BD-4F7D-AB0F-427C31D55225}" presName="rootConnector" presStyleLbl="node4" presStyleIdx="4" presStyleCnt="10"/>
+      <dgm:prSet presAssocID="{E1BD1024-82BD-4F7D-AB0F-427C31D55225}" presName="rootConnector" presStyleLbl="node4" presStyleIdx="4" presStyleCnt="11"/>
       <dgm:spPr/>
     </dgm:pt>
     <dgm:pt modelId="{0DDCA480-9EDF-4E1B-BE66-608F6B362BDF}" type="pres">
@@ -2622,7 +2616,7 @@
       <dgm:spPr/>
     </dgm:pt>
     <dgm:pt modelId="{518B7FA5-20B2-4EDE-8A33-FCC4589F7FE2}" type="pres">
-      <dgm:prSet presAssocID="{F0D4EF61-AF04-4962-AE97-07F9D1C7A081}" presName="Name64" presStyleLbl="parChTrans1D4" presStyleIdx="5" presStyleCnt="10"/>
+      <dgm:prSet presAssocID="{F0D4EF61-AF04-4962-AE97-07F9D1C7A081}" presName="Name64" presStyleLbl="parChTrans1D4" presStyleIdx="5" presStyleCnt="11"/>
       <dgm:spPr/>
     </dgm:pt>
     <dgm:pt modelId="{D2FF55BC-D740-4AB4-B2BF-1F8DB722319E}" type="pres">
@@ -2638,7 +2632,7 @@
       <dgm:spPr/>
     </dgm:pt>
     <dgm:pt modelId="{216F8F01-87BC-46A1-9346-3C9113B854AB}" type="pres">
-      <dgm:prSet presAssocID="{1EC27E37-BD0D-4F84-A1E1-D3605CC2CEA0}" presName="rootText" presStyleLbl="node4" presStyleIdx="5" presStyleCnt="10">
+      <dgm:prSet presAssocID="{1EC27E37-BD0D-4F84-A1E1-D3605CC2CEA0}" presName="rootText" presStyleLbl="node4" presStyleIdx="5" presStyleCnt="11">
         <dgm:presLayoutVars>
           <dgm:chPref val="3"/>
         </dgm:presLayoutVars>
@@ -2646,7 +2640,7 @@
       <dgm:spPr/>
     </dgm:pt>
     <dgm:pt modelId="{B07EDF08-0471-4661-9E68-E3E2978E7487}" type="pres">
-      <dgm:prSet presAssocID="{1EC27E37-BD0D-4F84-A1E1-D3605CC2CEA0}" presName="rootConnector" presStyleLbl="node4" presStyleIdx="5" presStyleCnt="10"/>
+      <dgm:prSet presAssocID="{1EC27E37-BD0D-4F84-A1E1-D3605CC2CEA0}" presName="rootConnector" presStyleLbl="node4" presStyleIdx="5" presStyleCnt="11"/>
       <dgm:spPr/>
     </dgm:pt>
     <dgm:pt modelId="{72E89023-B26D-4370-8C25-4C4BF2BC5F21}" type="pres">
@@ -2654,7 +2648,7 @@
       <dgm:spPr/>
     </dgm:pt>
     <dgm:pt modelId="{30C877B3-A667-4C7A-9E89-2E467E29D782}" type="pres">
-      <dgm:prSet presAssocID="{9F40137A-2200-416A-9FC4-8142E576051F}" presName="Name64" presStyleLbl="parChTrans1D4" presStyleIdx="6" presStyleCnt="10"/>
+      <dgm:prSet presAssocID="{9F40137A-2200-416A-9FC4-8142E576051F}" presName="Name64" presStyleLbl="parChTrans1D4" presStyleIdx="6" presStyleCnt="11"/>
       <dgm:spPr/>
     </dgm:pt>
     <dgm:pt modelId="{5CC6A608-5AE9-4444-85BA-8B2F78FA4FAE}" type="pres">
@@ -2670,7 +2664,7 @@
       <dgm:spPr/>
     </dgm:pt>
     <dgm:pt modelId="{888FC054-D099-4999-8306-609A318C2B21}" type="pres">
-      <dgm:prSet presAssocID="{E2D4BA34-35E6-4889-8BC2-ED4C07FFA3BC}" presName="rootText" presStyleLbl="node4" presStyleIdx="6" presStyleCnt="10">
+      <dgm:prSet presAssocID="{E2D4BA34-35E6-4889-8BC2-ED4C07FFA3BC}" presName="rootText" presStyleLbl="node4" presStyleIdx="6" presStyleCnt="11">
         <dgm:presLayoutVars>
           <dgm:chPref val="3"/>
         </dgm:presLayoutVars>
@@ -2678,7 +2672,7 @@
       <dgm:spPr/>
     </dgm:pt>
     <dgm:pt modelId="{9E4EC791-1F33-4454-902A-4E8B766AF45C}" type="pres">
-      <dgm:prSet presAssocID="{E2D4BA34-35E6-4889-8BC2-ED4C07FFA3BC}" presName="rootConnector" presStyleLbl="node4" presStyleIdx="6" presStyleCnt="10"/>
+      <dgm:prSet presAssocID="{E2D4BA34-35E6-4889-8BC2-ED4C07FFA3BC}" presName="rootConnector" presStyleLbl="node4" presStyleIdx="6" presStyleCnt="11"/>
       <dgm:spPr/>
     </dgm:pt>
     <dgm:pt modelId="{7324ECE4-F0AA-457D-B110-B1C0B4F1B260}" type="pres">
@@ -2690,7 +2684,7 @@
       <dgm:spPr/>
     </dgm:pt>
     <dgm:pt modelId="{93D4B2BE-62F1-4EED-96B9-28C4F97D0CEA}" type="pres">
-      <dgm:prSet presAssocID="{D11160A0-2070-4349-9A50-3F432B1C6DF3}" presName="Name64" presStyleLbl="parChTrans1D4" presStyleIdx="7" presStyleCnt="10"/>
+      <dgm:prSet presAssocID="{D11160A0-2070-4349-9A50-3F432B1C6DF3}" presName="Name64" presStyleLbl="parChTrans1D4" presStyleIdx="7" presStyleCnt="11"/>
       <dgm:spPr/>
     </dgm:pt>
     <dgm:pt modelId="{C1997208-A9E4-42B2-B950-6E9E48A03D9D}" type="pres">
@@ -2706,7 +2700,7 @@
       <dgm:spPr/>
     </dgm:pt>
     <dgm:pt modelId="{61EFBB55-B078-4E1F-9374-FFEDF9319176}" type="pres">
-      <dgm:prSet presAssocID="{B0A0D46D-081D-4B9E-A89F-32CAB0CBD999}" presName="rootText" presStyleLbl="node4" presStyleIdx="7" presStyleCnt="10">
+      <dgm:prSet presAssocID="{B0A0D46D-081D-4B9E-A89F-32CAB0CBD999}" presName="rootText" presStyleLbl="node4" presStyleIdx="7" presStyleCnt="11">
         <dgm:presLayoutVars>
           <dgm:chPref val="3"/>
         </dgm:presLayoutVars>
@@ -2714,7 +2708,7 @@
       <dgm:spPr/>
     </dgm:pt>
     <dgm:pt modelId="{944542D2-AF2D-453E-B79D-7AA8D53FE5EE}" type="pres">
-      <dgm:prSet presAssocID="{B0A0D46D-081D-4B9E-A89F-32CAB0CBD999}" presName="rootConnector" presStyleLbl="node4" presStyleIdx="7" presStyleCnt="10"/>
+      <dgm:prSet presAssocID="{B0A0D46D-081D-4B9E-A89F-32CAB0CBD999}" presName="rootConnector" presStyleLbl="node4" presStyleIdx="7" presStyleCnt="11"/>
       <dgm:spPr/>
     </dgm:pt>
     <dgm:pt modelId="{9FE0CA85-40D7-4BA9-9CD8-5CEE1BB8F354}" type="pres">
@@ -2737,12 +2731,48 @@
       <dgm:prSet presAssocID="{6C4338AA-6E89-49DF-A6F7-1F57A238F892}" presName="hierChild5" presStyleCnt="0"/>
       <dgm:spPr/>
     </dgm:pt>
+    <dgm:pt modelId="{71CFAE69-ECE1-4571-B6A4-A79C712FD0D7}" type="pres">
+      <dgm:prSet presAssocID="{35EB9064-8539-4BB5-B360-DD4A3A19D23D}" presName="Name64" presStyleLbl="parChTrans1D4" presStyleIdx="8" presStyleCnt="11"/>
+      <dgm:spPr/>
+    </dgm:pt>
+    <dgm:pt modelId="{FDAFFF98-2E86-4B24-AEEC-C3635E9C57D1}" type="pres">
+      <dgm:prSet presAssocID="{5B44163E-CBE7-46CE-AAB9-0A735B0D37E0}" presName="hierRoot2" presStyleCnt="0">
+        <dgm:presLayoutVars>
+          <dgm:hierBranch val="init"/>
+        </dgm:presLayoutVars>
+      </dgm:prSet>
+      <dgm:spPr/>
+    </dgm:pt>
+    <dgm:pt modelId="{ABB9615B-753E-4F01-9A64-BCDDA72D8414}" type="pres">
+      <dgm:prSet presAssocID="{5B44163E-CBE7-46CE-AAB9-0A735B0D37E0}" presName="rootComposite" presStyleCnt="0"/>
+      <dgm:spPr/>
+    </dgm:pt>
+    <dgm:pt modelId="{CC2F735E-E26B-4007-813B-E45044E87251}" type="pres">
+      <dgm:prSet presAssocID="{5B44163E-CBE7-46CE-AAB9-0A735B0D37E0}" presName="rootText" presStyleLbl="node4" presStyleIdx="8" presStyleCnt="11">
+        <dgm:presLayoutVars>
+          <dgm:chPref val="3"/>
+        </dgm:presLayoutVars>
+      </dgm:prSet>
+      <dgm:spPr/>
+    </dgm:pt>
+    <dgm:pt modelId="{F89649E7-2559-4C9C-A7B2-C304C2891C12}" type="pres">
+      <dgm:prSet presAssocID="{5B44163E-CBE7-46CE-AAB9-0A735B0D37E0}" presName="rootConnector" presStyleLbl="node4" presStyleIdx="8" presStyleCnt="11"/>
+      <dgm:spPr/>
+    </dgm:pt>
+    <dgm:pt modelId="{B9AA5280-287F-4DCB-8F11-725ECB86D412}" type="pres">
+      <dgm:prSet presAssocID="{5B44163E-CBE7-46CE-AAB9-0A735B0D37E0}" presName="hierChild4" presStyleCnt="0"/>
+      <dgm:spPr/>
+    </dgm:pt>
+    <dgm:pt modelId="{94FDFD1F-E377-4FA4-81D1-A4FD19C3FA31}" type="pres">
+      <dgm:prSet presAssocID="{5B44163E-CBE7-46CE-AAB9-0A735B0D37E0}" presName="hierChild5" presStyleCnt="0"/>
+      <dgm:spPr/>
+    </dgm:pt>
     <dgm:pt modelId="{198889B1-A5AF-4C3A-AC1A-AC942B29D8F7}" type="pres">
       <dgm:prSet presAssocID="{5838CA88-F965-42DA-89C8-A7898CD46FA4}" presName="hierChild5" presStyleCnt="0"/>
       <dgm:spPr/>
     </dgm:pt>
     <dgm:pt modelId="{530537A5-216F-415F-B36C-073EF0FE5427}" type="pres">
-      <dgm:prSet presAssocID="{C797F5FF-B864-4D64-A22B-CA98B02ADA3F}" presName="Name64" presStyleLbl="parChTrans1D4" presStyleIdx="8" presStyleCnt="10"/>
+      <dgm:prSet presAssocID="{C797F5FF-B864-4D64-A22B-CA98B02ADA3F}" presName="Name64" presStyleLbl="parChTrans1D4" presStyleIdx="9" presStyleCnt="11"/>
       <dgm:spPr/>
     </dgm:pt>
     <dgm:pt modelId="{7ADA595C-7C1F-4647-9A67-2842625E1C9E}" type="pres">
@@ -2758,7 +2788,7 @@
       <dgm:spPr/>
     </dgm:pt>
     <dgm:pt modelId="{9F9B349E-5BC1-457D-8072-AB36EE2CB65F}" type="pres">
-      <dgm:prSet presAssocID="{DFF6D9D5-0FD6-40BC-A5BF-44E19E82A731}" presName="rootText" presStyleLbl="node4" presStyleIdx="8" presStyleCnt="10">
+      <dgm:prSet presAssocID="{DFF6D9D5-0FD6-40BC-A5BF-44E19E82A731}" presName="rootText" presStyleLbl="node4" presStyleIdx="9" presStyleCnt="11">
         <dgm:presLayoutVars>
           <dgm:chPref val="3"/>
         </dgm:presLayoutVars>
@@ -2766,7 +2796,7 @@
       <dgm:spPr/>
     </dgm:pt>
     <dgm:pt modelId="{3B9AA3D8-05D1-4157-80FC-D4FEAB2477CA}" type="pres">
-      <dgm:prSet presAssocID="{DFF6D9D5-0FD6-40BC-A5BF-44E19E82A731}" presName="rootConnector" presStyleLbl="node4" presStyleIdx="8" presStyleCnt="10"/>
+      <dgm:prSet presAssocID="{DFF6D9D5-0FD6-40BC-A5BF-44E19E82A731}" presName="rootConnector" presStyleLbl="node4" presStyleIdx="9" presStyleCnt="11"/>
       <dgm:spPr/>
     </dgm:pt>
     <dgm:pt modelId="{DAF88328-63B4-44BD-B199-C340FC3F4FEA}" type="pres">
@@ -2777,52 +2807,12 @@
       <dgm:prSet presAssocID="{DFF6D9D5-0FD6-40BC-A5BF-44E19E82A731}" presName="hierChild5" presStyleCnt="0"/>
       <dgm:spPr/>
     </dgm:pt>
-    <dgm:pt modelId="{F04328B3-DC25-4B4A-98A4-59C765B4A0D0}" type="pres">
-      <dgm:prSet presAssocID="{9216BE2F-D8D6-4FAA-96C9-586F44A72C9B}" presName="Name64" presStyleLbl="parChTrans1D4" presStyleIdx="9" presStyleCnt="10"/>
-      <dgm:spPr/>
-    </dgm:pt>
-    <dgm:pt modelId="{4B59D8BD-E5B9-405D-ACE0-64057BC2A998}" type="pres">
-      <dgm:prSet presAssocID="{84DB2670-B867-42AB-A5AA-FC3B0581DAF3}" presName="hierRoot2" presStyleCnt="0">
-        <dgm:presLayoutVars>
-          <dgm:hierBranch val="init"/>
-        </dgm:presLayoutVars>
-      </dgm:prSet>
-      <dgm:spPr/>
-    </dgm:pt>
-    <dgm:pt modelId="{FB52BF13-4347-417C-B19C-FCD8D079F499}" type="pres">
-      <dgm:prSet presAssocID="{84DB2670-B867-42AB-A5AA-FC3B0581DAF3}" presName="rootComposite" presStyleCnt="0"/>
-      <dgm:spPr/>
-    </dgm:pt>
-    <dgm:pt modelId="{9BC64699-6F1B-4C34-9204-DC77B86F77FE}" type="pres">
-      <dgm:prSet presAssocID="{84DB2670-B867-42AB-A5AA-FC3B0581DAF3}" presName="rootText" presStyleLbl="node4" presStyleIdx="9" presStyleCnt="10">
-        <dgm:presLayoutVars>
-          <dgm:chPref val="3"/>
-        </dgm:presLayoutVars>
-      </dgm:prSet>
-      <dgm:spPr/>
-    </dgm:pt>
-    <dgm:pt modelId="{40BA555C-E482-4A5F-A698-DBD271A0ACDE}" type="pres">
-      <dgm:prSet presAssocID="{84DB2670-B867-42AB-A5AA-FC3B0581DAF3}" presName="rootConnector" presStyleLbl="node4" presStyleIdx="9" presStyleCnt="10"/>
-      <dgm:spPr/>
-    </dgm:pt>
-    <dgm:pt modelId="{F195D79B-F9FA-4CD8-9C6B-D5753D647B89}" type="pres">
-      <dgm:prSet presAssocID="{84DB2670-B867-42AB-A5AA-FC3B0581DAF3}" presName="hierChild4" presStyleCnt="0"/>
-      <dgm:spPr/>
-    </dgm:pt>
-    <dgm:pt modelId="{4574FC07-AC02-4657-BD4B-3BDFBC4A68A8}" type="pres">
-      <dgm:prSet presAssocID="{84DB2670-B867-42AB-A5AA-FC3B0581DAF3}" presName="hierChild5" presStyleCnt="0"/>
-      <dgm:spPr/>
-    </dgm:pt>
     <dgm:pt modelId="{F8B84399-BEBA-4489-B41D-01C806FE746B}" type="pres">
       <dgm:prSet presAssocID="{484567E4-8B2C-44CF-9620-CA61916484BB}" presName="hierChild5" presStyleCnt="0"/>
       <dgm:spPr/>
     </dgm:pt>
-    <dgm:pt modelId="{058571A5-F880-431F-BF6F-450AC603E42A}" type="pres">
-      <dgm:prSet presAssocID="{72123A76-C9F1-416F-B026-DEF0B2AA2600}" presName="hierChild5" presStyleCnt="0"/>
-      <dgm:spPr/>
-    </dgm:pt>
     <dgm:pt modelId="{6D4B2DE4-BA28-41CB-AE87-5793C9CFACF9}" type="pres">
-      <dgm:prSet presAssocID="{5B05845D-D5A3-4804-92CB-10DCBBDC75EE}" presName="Name64" presStyleLbl="parChTrans1D3" presStyleIdx="1" presStyleCnt="2"/>
+      <dgm:prSet presAssocID="{5B05845D-D5A3-4804-92CB-10DCBBDC75EE}" presName="Name64" presStyleLbl="parChTrans1D4" presStyleIdx="10" presStyleCnt="11"/>
       <dgm:spPr/>
     </dgm:pt>
     <dgm:pt modelId="{2E1123B4-FDCF-4DA6-BCE0-CCA062C8E277}" type="pres">
@@ -2838,7 +2828,7 @@
       <dgm:spPr/>
     </dgm:pt>
     <dgm:pt modelId="{80F5D508-B7D9-4235-8446-F2537321F479}" type="pres">
-      <dgm:prSet presAssocID="{D4F09FB7-6435-474A-902B-C67BA4C7F594}" presName="rootText" presStyleLbl="node3" presStyleIdx="1" presStyleCnt="2">
+      <dgm:prSet presAssocID="{D4F09FB7-6435-474A-902B-C67BA4C7F594}" presName="rootText" presStyleLbl="node4" presStyleIdx="10" presStyleCnt="11">
         <dgm:presLayoutVars>
           <dgm:chPref val="3"/>
         </dgm:presLayoutVars>
@@ -2846,7 +2836,7 @@
       <dgm:spPr/>
     </dgm:pt>
     <dgm:pt modelId="{D524A064-34CF-4628-8F8A-4A67B359F213}" type="pres">
-      <dgm:prSet presAssocID="{D4F09FB7-6435-474A-902B-C67BA4C7F594}" presName="rootConnector" presStyleLbl="node3" presStyleIdx="1" presStyleCnt="2"/>
+      <dgm:prSet presAssocID="{D4F09FB7-6435-474A-902B-C67BA4C7F594}" presName="rootConnector" presStyleLbl="node4" presStyleIdx="10" presStyleCnt="11"/>
       <dgm:spPr/>
     </dgm:pt>
     <dgm:pt modelId="{F0D222A9-C445-4B22-93A8-3CAF5E78C344}" type="pres">
@@ -2855,6 +2845,10 @@
     </dgm:pt>
     <dgm:pt modelId="{62D58565-8293-4943-90AC-16240CC483B5}" type="pres">
       <dgm:prSet presAssocID="{D4F09FB7-6435-474A-902B-C67BA4C7F594}" presName="hierChild5" presStyleCnt="0"/>
+      <dgm:spPr/>
+    </dgm:pt>
+    <dgm:pt modelId="{058571A5-F880-431F-BF6F-450AC603E42A}" type="pres">
+      <dgm:prSet presAssocID="{72123A76-C9F1-416F-B026-DEF0B2AA2600}" presName="hierChild5" presStyleCnt="0"/>
       <dgm:spPr/>
     </dgm:pt>
     <dgm:pt modelId="{508304B9-7746-4DBC-9A41-3F2947EF1AB3}" type="pres">
@@ -2865,7 +2859,6 @@
   <dgm:cxnLst>
     <dgm:cxn modelId="{39B89A00-FE49-4ACF-B531-7A148897C079}" type="presOf" srcId="{D8DE2864-D517-4462-B29A-A7EC830B0EAF}" destId="{9290DA13-FC01-45CA-9AD5-C10683CD8B23}" srcOrd="0" destOrd="0" presId="urn:microsoft.com/office/officeart/2009/3/layout/HorizontalOrganizationChart"/>
     <dgm:cxn modelId="{9CCCD701-5DB2-44D8-B258-5230ACC460F9}" srcId="{6C4338AA-6E89-49DF-A6F7-1F57A238F892}" destId="{E1BD1024-82BD-4F7D-AB0F-427C31D55225}" srcOrd="1" destOrd="0" parTransId="{7C496E1C-C83C-4909-A20A-995DCE7457A0}" sibTransId="{40B530B0-C9F2-4109-9198-EE2E1C13199A}"/>
-    <dgm:cxn modelId="{5B53B50B-DD1A-4B5F-8844-472EA4ABAE05}" type="presOf" srcId="{D4F09FB7-6435-474A-902B-C67BA4C7F594}" destId="{D524A064-34CF-4628-8F8A-4A67B359F213}" srcOrd="1" destOrd="0" presId="urn:microsoft.com/office/officeart/2009/3/layout/HorizontalOrganizationChart"/>
     <dgm:cxn modelId="{6EC46E0D-BC81-4FC2-A4A2-69BE0912B36B}" srcId="{6C4338AA-6E89-49DF-A6F7-1F57A238F892}" destId="{D042D091-7705-401E-9157-FC260B1F2068}" srcOrd="0" destOrd="0" parTransId="{39C93824-86B8-459F-912F-9A1914C6774B}" sibTransId="{4EDED917-854B-46F6-BBDE-AEE4C13C0E28}"/>
     <dgm:cxn modelId="{C6DC6712-F1DB-4775-8209-8A9B1DF90BE5}" type="presOf" srcId="{D11160A0-2070-4349-9A50-3F432B1C6DF3}" destId="{93D4B2BE-62F1-4EED-96B9-28C4F97D0CEA}" srcOrd="0" destOrd="0" presId="urn:microsoft.com/office/officeart/2009/3/layout/HorizontalOrganizationChart"/>
     <dgm:cxn modelId="{09CC3415-8093-4754-88E1-36753481D17B}" srcId="{E1BD1024-82BD-4F7D-AB0F-427C31D55225}" destId="{1EC27E37-BD0D-4F84-A1E1-D3605CC2CEA0}" srcOrd="0" destOrd="0" parTransId="{F0D4EF61-AF04-4962-AE97-07F9D1C7A081}" sibTransId="{ED46A67F-922D-45C1-B6D8-CC3759AB583A}"/>
@@ -2887,34 +2880,35 @@
     <dgm:cxn modelId="{9B5D1F6D-01F3-472B-AB7A-58167184AA53}" type="presOf" srcId="{39C93824-86B8-459F-912F-9A1914C6774B}" destId="{62BB6D36-3A4D-4CE7-BAE7-4D3D58809DF1}" srcOrd="0" destOrd="0" presId="urn:microsoft.com/office/officeart/2009/3/layout/HorizontalOrganizationChart"/>
     <dgm:cxn modelId="{5E6FC54D-A81C-4A25-9B22-D6BFC17182AD}" type="presOf" srcId="{72123A76-C9F1-416F-B026-DEF0B2AA2600}" destId="{433489D4-29E7-4BC8-8232-B35B63F42A68}" srcOrd="0" destOrd="0" presId="urn:microsoft.com/office/officeart/2009/3/layout/HorizontalOrganizationChart"/>
     <dgm:cxn modelId="{7273144E-13E9-4880-A6FF-477E130AC7C5}" type="presOf" srcId="{5838CA88-F965-42DA-89C8-A7898CD46FA4}" destId="{BEFA2419-FEF0-498C-9606-8D46AC43C987}" srcOrd="0" destOrd="0" presId="urn:microsoft.com/office/officeart/2009/3/layout/HorizontalOrganizationChart"/>
-    <dgm:cxn modelId="{A4E39772-3E7D-4935-A39F-BD65F6B37560}" type="presOf" srcId="{9216BE2F-D8D6-4FAA-96C9-586F44A72C9B}" destId="{F04328B3-DC25-4B4A-98A4-59C765B4A0D0}" srcOrd="0" destOrd="0" presId="urn:microsoft.com/office/officeart/2009/3/layout/HorizontalOrganizationChart"/>
-    <dgm:cxn modelId="{5B263754-99B8-496D-A195-19BBD6111BE3}" type="presOf" srcId="{84DB2670-B867-42AB-A5AA-FC3B0581DAF3}" destId="{9BC64699-6F1B-4C34-9204-DC77B86F77FE}" srcOrd="0" destOrd="0" presId="urn:microsoft.com/office/officeart/2009/3/layout/HorizontalOrganizationChart"/>
-    <dgm:cxn modelId="{1D5D6A58-A50B-4B3B-B459-A24BB148F359}" type="presOf" srcId="{D4F09FB7-6435-474A-902B-C67BA4C7F594}" destId="{80F5D508-B7D9-4235-8446-F2537321F479}" srcOrd="0" destOrd="0" presId="urn:microsoft.com/office/officeart/2009/3/layout/HorizontalOrganizationChart"/>
+    <dgm:cxn modelId="{64911276-E8F3-4CD4-BEBF-54B869693923}" type="presOf" srcId="{5B05845D-D5A3-4804-92CB-10DCBBDC75EE}" destId="{6D4B2DE4-BA28-41CB-AE87-5793C9CFACF9}" srcOrd="0" destOrd="0" presId="urn:microsoft.com/office/officeart/2009/3/layout/HorizontalOrganizationChart"/>
     <dgm:cxn modelId="{E46EAA59-8275-4841-8608-A54C5AECA2DE}" type="presOf" srcId="{5838CA88-F965-42DA-89C8-A7898CD46FA4}" destId="{09F61E7C-990A-4E89-AF91-F5F5AE7101AB}" srcOrd="1" destOrd="0" presId="urn:microsoft.com/office/officeart/2009/3/layout/HorizontalOrganizationChart"/>
     <dgm:cxn modelId="{E79DC97D-FDFA-43BC-AF21-2D6C5DD6247E}" type="presOf" srcId="{E2D4BA34-35E6-4889-8BC2-ED4C07FFA3BC}" destId="{888FC054-D099-4999-8306-609A318C2B21}" srcOrd="0" destOrd="0" presId="urn:microsoft.com/office/officeart/2009/3/layout/HorizontalOrganizationChart"/>
     <dgm:cxn modelId="{64E82B80-D010-4BF5-8065-F246E0F5C432}" type="presOf" srcId="{B0A0D46D-081D-4B9E-A89F-32CAB0CBD999}" destId="{944542D2-AF2D-453E-B79D-7AA8D53FE5EE}" srcOrd="1" destOrd="0" presId="urn:microsoft.com/office/officeart/2009/3/layout/HorizontalOrganizationChart"/>
     <dgm:cxn modelId="{695F9E80-FA0D-4734-A8DF-240DA96093BB}" type="presOf" srcId="{F0D4EF61-AF04-4962-AE97-07F9D1C7A081}" destId="{518B7FA5-20B2-4EDE-8A33-FCC4589F7FE2}" srcOrd="0" destOrd="0" presId="urn:microsoft.com/office/officeart/2009/3/layout/HorizontalOrganizationChart"/>
+    <dgm:cxn modelId="{4ACE9282-A6CD-42BE-BEFA-3A2580136073}" type="presOf" srcId="{5B44163E-CBE7-46CE-AAB9-0A735B0D37E0}" destId="{F89649E7-2559-4C9C-A7B2-C304C2891C12}" srcOrd="1" destOrd="0" presId="urn:microsoft.com/office/officeart/2009/3/layout/HorizontalOrganizationChart"/>
+    <dgm:cxn modelId="{41577685-F80F-45D9-A040-24F67C8E3721}" srcId="{5838CA88-F965-42DA-89C8-A7898CD46FA4}" destId="{5B44163E-CBE7-46CE-AAB9-0A735B0D37E0}" srcOrd="1" destOrd="0" parTransId="{35EB9064-8539-4BB5-B360-DD4A3A19D23D}" sibTransId="{5FCCC616-2B36-4669-8D36-85FD8A20C30B}"/>
     <dgm:cxn modelId="{3FB4D986-A946-4B77-A1BE-D66F4D59BAD7}" type="presOf" srcId="{484567E4-8B2C-44CF-9620-CA61916484BB}" destId="{618E725C-6358-438B-848A-74832938F44A}" srcOrd="1" destOrd="0" presId="urn:microsoft.com/office/officeart/2009/3/layout/HorizontalOrganizationChart"/>
     <dgm:cxn modelId="{15D51087-3DFF-4740-995F-D0421959D95B}" type="presOf" srcId="{2509E143-4B74-442F-B031-CBCAC1C4B81A}" destId="{D4E444F4-1821-461D-82D2-7E47B761B6B7}" srcOrd="0" destOrd="0" presId="urn:microsoft.com/office/officeart/2009/3/layout/HorizontalOrganizationChart"/>
     <dgm:cxn modelId="{5C72C88C-F546-4E53-91A1-EBE205178EA6}" type="presOf" srcId="{DFF6D9D5-0FD6-40BC-A5BF-44E19E82A731}" destId="{3B9AA3D8-05D1-4157-80FC-D4FEAB2477CA}" srcOrd="1" destOrd="0" presId="urn:microsoft.com/office/officeart/2009/3/layout/HorizontalOrganizationChart"/>
     <dgm:cxn modelId="{3D150790-7AB1-42FC-90E0-C10D25B77973}" srcId="{72123A76-C9F1-416F-B026-DEF0B2AA2600}" destId="{484567E4-8B2C-44CF-9620-CA61916484BB}" srcOrd="0" destOrd="0" parTransId="{2509E143-4B74-442F-B031-CBCAC1C4B81A}" sibTransId="{D169AB08-D879-4DDE-9000-B8142093C758}"/>
-    <dgm:cxn modelId="{2BEAD099-DCFD-4A2E-9CEA-BE4160114694}" srcId="{765AE96D-B9D0-49D1-A0B7-0CD2956200EA}" destId="{D4F09FB7-6435-474A-902B-C67BA4C7F594}" srcOrd="1" destOrd="0" parTransId="{5B05845D-D5A3-4804-92CB-10DCBBDC75EE}" sibTransId="{BCA4C353-CC9C-49B7-A237-F6A3660A484C}"/>
+    <dgm:cxn modelId="{89B04092-06E6-40DD-BF7F-BC59ED79575A}" type="presOf" srcId="{D4F09FB7-6435-474A-902B-C67BA4C7F594}" destId="{D524A064-34CF-4628-8F8A-4A67B359F213}" srcOrd="1" destOrd="0" presId="urn:microsoft.com/office/officeart/2009/3/layout/HorizontalOrganizationChart"/>
+    <dgm:cxn modelId="{2BEAD099-DCFD-4A2E-9CEA-BE4160114694}" srcId="{72123A76-C9F1-416F-B026-DEF0B2AA2600}" destId="{D4F09FB7-6435-474A-902B-C67BA4C7F594}" srcOrd="1" destOrd="0" parTransId="{5B05845D-D5A3-4804-92CB-10DCBBDC75EE}" sibTransId="{BCA4C353-CC9C-49B7-A237-F6A3660A484C}"/>
     <dgm:cxn modelId="{6939EC9F-8BD3-4F99-8E61-5F3643A54B73}" srcId="{1EC27E37-BD0D-4F84-A1E1-D3605CC2CEA0}" destId="{B0A0D46D-081D-4B9E-A89F-32CAB0CBD999}" srcOrd="1" destOrd="0" parTransId="{D11160A0-2070-4349-9A50-3F432B1C6DF3}" sibTransId="{7C7E26E2-86E2-4800-8509-456AF5FDEF37}"/>
     <dgm:cxn modelId="{0427BEA0-4234-4309-93AF-90CE7F4D7A5B}" type="presOf" srcId="{A7E0E67A-7055-4ED4-AB72-EAD924CB8AEC}" destId="{36A5D594-9A93-4AA2-AEBA-0EEB1977B9C7}" srcOrd="0" destOrd="0" presId="urn:microsoft.com/office/officeart/2009/3/layout/HorizontalOrganizationChart"/>
     <dgm:cxn modelId="{F30A56A4-0D95-4FE1-96E0-9EE583381679}" type="presOf" srcId="{B0A0D46D-081D-4B9E-A89F-32CAB0CBD999}" destId="{61EFBB55-B078-4E1F-9374-FFEDF9319176}" srcOrd="0" destOrd="0" presId="urn:microsoft.com/office/officeart/2009/3/layout/HorizontalOrganizationChart"/>
-    <dgm:cxn modelId="{2B6743A5-AC60-4109-994E-C01BCE3F15AF}" type="presOf" srcId="{5B05845D-D5A3-4804-92CB-10DCBBDC75EE}" destId="{6D4B2DE4-BA28-41CB-AE87-5793C9CFACF9}" srcOrd="0" destOrd="0" presId="urn:microsoft.com/office/officeart/2009/3/layout/HorizontalOrganizationChart"/>
     <dgm:cxn modelId="{988EADA5-D4B3-4E87-8937-C90A1C76287C}" type="presOf" srcId="{9F40137A-2200-416A-9FC4-8142E576051F}" destId="{30C877B3-A667-4C7A-9E89-2E467E29D782}" srcOrd="0" destOrd="0" presId="urn:microsoft.com/office/officeart/2009/3/layout/HorizontalOrganizationChart"/>
     <dgm:cxn modelId="{F4B60BA9-9C75-4C36-B708-B6AA74F59F13}" type="presOf" srcId="{7C496E1C-C83C-4909-A20A-995DCE7457A0}" destId="{D43D0E64-C93B-4909-B4A3-D3C9AD81EC38}" srcOrd="0" destOrd="0" presId="urn:microsoft.com/office/officeart/2009/3/layout/HorizontalOrganizationChart"/>
     <dgm:cxn modelId="{15C0F4AD-E1A4-481F-8191-54EBE4D63162}" type="presOf" srcId="{1EC27E37-BD0D-4F84-A1E1-D3605CC2CEA0}" destId="{B07EDF08-0471-4661-9E68-E3E2978E7487}" srcOrd="1" destOrd="0" presId="urn:microsoft.com/office/officeart/2009/3/layout/HorizontalOrganizationChart"/>
-    <dgm:cxn modelId="{9C0655B0-A5C6-48E4-8B69-CC49B9186E36}" type="presOf" srcId="{84DB2670-B867-42AB-A5AA-FC3B0581DAF3}" destId="{40BA555C-E482-4A5F-A698-DBD271A0ACDE}" srcOrd="1" destOrd="0" presId="urn:microsoft.com/office/officeart/2009/3/layout/HorizontalOrganizationChart"/>
     <dgm:cxn modelId="{85A3BABB-86B7-4358-9165-3582DE999445}" srcId="{1EC27E37-BD0D-4F84-A1E1-D3605CC2CEA0}" destId="{E2D4BA34-35E6-4889-8BC2-ED4C07FFA3BC}" srcOrd="0" destOrd="0" parTransId="{9F40137A-2200-416A-9FC4-8142E576051F}" sibTransId="{373382BF-78B3-4700-917F-7703903D8835}"/>
+    <dgm:cxn modelId="{95A1AFBE-8DA9-4A0E-A4A2-4E55FA0CD5A7}" type="presOf" srcId="{D4F09FB7-6435-474A-902B-C67BA4C7F594}" destId="{80F5D508-B7D9-4235-8446-F2537321F479}" srcOrd="0" destOrd="0" presId="urn:microsoft.com/office/officeart/2009/3/layout/HorizontalOrganizationChart"/>
     <dgm:cxn modelId="{A127E2C5-1346-489E-B014-6C8989531BA9}" srcId="{484567E4-8B2C-44CF-9620-CA61916484BB}" destId="{5838CA88-F965-42DA-89C8-A7898CD46FA4}" srcOrd="0" destOrd="0" parTransId="{D8DE2864-D517-4462-B29A-A7EC830B0EAF}" sibTransId="{4E4C3C96-A3DE-4FE3-BB73-31BAF851B5F1}"/>
     <dgm:cxn modelId="{64DCB4C7-A850-4F17-8858-CE77DDA5792D}" type="presOf" srcId="{D042D091-7705-401E-9157-FC260B1F2068}" destId="{F6710166-E3F9-43BD-B835-396830012B7A}" srcOrd="1" destOrd="0" presId="urn:microsoft.com/office/officeart/2009/3/layout/HorizontalOrganizationChart"/>
     <dgm:cxn modelId="{980200CB-D795-4FED-B040-51D45DA2A521}" type="presOf" srcId="{2F4BA0ED-0651-48C9-9C6F-87BF2784804A}" destId="{836C6A92-B87E-4A92-8540-84E38C8FB79E}" srcOrd="0" destOrd="0" presId="urn:microsoft.com/office/officeart/2009/3/layout/HorizontalOrganizationChart"/>
     <dgm:cxn modelId="{8E6C5DCB-36C3-4654-88CF-C1E2B6F8A103}" type="presOf" srcId="{E79308D4-CB22-4599-B3A3-22B3D1429339}" destId="{3182B2B8-8AB0-4D2B-985D-0B7B307AFDD5}" srcOrd="0" destOrd="0" presId="urn:microsoft.com/office/officeart/2009/3/layout/HorizontalOrganizationChart"/>
     <dgm:cxn modelId="{1A32B3CF-F976-4CF5-B52E-4D611DE60FFD}" type="presOf" srcId="{484567E4-8B2C-44CF-9620-CA61916484BB}" destId="{C7DBE6E5-C53D-4386-A0C0-C570707C698B}" srcOrd="0" destOrd="0" presId="urn:microsoft.com/office/officeart/2009/3/layout/HorizontalOrganizationChart"/>
     <dgm:cxn modelId="{BEBAE4CF-F9A8-4581-BA56-85C647BAE91C}" type="presOf" srcId="{1EC27E37-BD0D-4F84-A1E1-D3605CC2CEA0}" destId="{216F8F01-87BC-46A1-9346-3C9113B854AB}" srcOrd="0" destOrd="0" presId="urn:microsoft.com/office/officeart/2009/3/layout/HorizontalOrganizationChart"/>
-    <dgm:cxn modelId="{BEC323D6-A393-4C12-A93C-B46CE913EAFB}" srcId="{484567E4-8B2C-44CF-9620-CA61916484BB}" destId="{84DB2670-B867-42AB-A5AA-FC3B0581DAF3}" srcOrd="2" destOrd="0" parTransId="{9216BE2F-D8D6-4FAA-96C9-586F44A72C9B}" sibTransId="{16597003-3D64-4C2E-AD6A-AAEB29430B9E}"/>
+    <dgm:cxn modelId="{A6E947DC-C22E-4721-9C61-170228AEF84B}" type="presOf" srcId="{5B44163E-CBE7-46CE-AAB9-0A735B0D37E0}" destId="{CC2F735E-E26B-4007-813B-E45044E87251}" srcOrd="0" destOrd="0" presId="urn:microsoft.com/office/officeart/2009/3/layout/HorizontalOrganizationChart"/>
+    <dgm:cxn modelId="{E770EBDE-F6EE-4BA9-88E8-AC442BA3F4E2}" type="presOf" srcId="{35EB9064-8539-4BB5-B360-DD4A3A19D23D}" destId="{71CFAE69-ECE1-4571-B6A4-A79C712FD0D7}" srcOrd="0" destOrd="0" presId="urn:microsoft.com/office/officeart/2009/3/layout/HorizontalOrganizationChart"/>
     <dgm:cxn modelId="{EFDD36E4-2BF8-4ABA-B70A-5E59AE2D318C}" type="presOf" srcId="{765AE96D-B9D0-49D1-A0B7-0CD2956200EA}" destId="{00F02CED-1EE8-443E-AB0B-05DB4FD29ECB}" srcOrd="0" destOrd="0" presId="urn:microsoft.com/office/officeart/2009/3/layout/HorizontalOrganizationChart"/>
     <dgm:cxn modelId="{EBC28AEE-C3D4-4D8E-B7FC-B205FEDBE35E}" srcId="{5838CA88-F965-42DA-89C8-A7898CD46FA4}" destId="{6C4338AA-6E89-49DF-A6F7-1F57A238F892}" srcOrd="0" destOrd="0" parTransId="{1EECC02D-B31E-43CC-B10C-D78E58EB6E57}" sibTransId="{1F9E00BA-E915-4B2E-836A-A90C1A0B0E85}"/>
     <dgm:cxn modelId="{ADB25CF0-ADD3-4D72-9FC6-CA926115DF0C}" type="presOf" srcId="{1EECC02D-B31E-43CC-B10C-D78E58EB6E57}" destId="{AF22FDA1-2B03-455D-85E4-19D27A1EF06D}" srcOrd="0" destOrd="0" presId="urn:microsoft.com/office/officeart/2009/3/layout/HorizontalOrganizationChart"/>
@@ -2991,6 +2985,13 @@
     <dgm:cxn modelId="{887C4366-A9E2-4B15-AD30-1028162C90CD}" type="presParOf" srcId="{D2FF55BC-D740-4AB4-B2BF-1F8DB722319E}" destId="{9BC65D82-3CDB-4415-A69D-F8F5FF27880D}" srcOrd="2" destOrd="0" presId="urn:microsoft.com/office/officeart/2009/3/layout/HorizontalOrganizationChart"/>
     <dgm:cxn modelId="{679C79C6-8D81-4AFE-9C16-D99ADB853B6A}" type="presParOf" srcId="{D479A66E-8961-4D37-912C-12819B251A72}" destId="{5F04322C-BF10-4A84-B092-A7158F57CA0D}" srcOrd="2" destOrd="0" presId="urn:microsoft.com/office/officeart/2009/3/layout/HorizontalOrganizationChart"/>
     <dgm:cxn modelId="{03133A9E-875C-46F4-8D22-9AD5E25DFAC1}" type="presParOf" srcId="{F926B802-0C9E-417A-9203-1E0CCA228C17}" destId="{86270A37-5CFF-416B-B4D9-DCA58E3584F9}" srcOrd="2" destOrd="0" presId="urn:microsoft.com/office/officeart/2009/3/layout/HorizontalOrganizationChart"/>
+    <dgm:cxn modelId="{6204C14F-800C-4423-96A3-7ADFE07220CC}" type="presParOf" srcId="{C13AB6E7-430D-4292-8858-3A7D8A62FC8A}" destId="{71CFAE69-ECE1-4571-B6A4-A79C712FD0D7}" srcOrd="2" destOrd="0" presId="urn:microsoft.com/office/officeart/2009/3/layout/HorizontalOrganizationChart"/>
+    <dgm:cxn modelId="{108EF7D3-86D6-40C6-8EE5-CED16A3C4CC5}" type="presParOf" srcId="{C13AB6E7-430D-4292-8858-3A7D8A62FC8A}" destId="{FDAFFF98-2E86-4B24-AEEC-C3635E9C57D1}" srcOrd="3" destOrd="0" presId="urn:microsoft.com/office/officeart/2009/3/layout/HorizontalOrganizationChart"/>
+    <dgm:cxn modelId="{4EDA1F10-4818-40F9-A6A3-E83216166AFC}" type="presParOf" srcId="{FDAFFF98-2E86-4B24-AEEC-C3635E9C57D1}" destId="{ABB9615B-753E-4F01-9A64-BCDDA72D8414}" srcOrd="0" destOrd="0" presId="urn:microsoft.com/office/officeart/2009/3/layout/HorizontalOrganizationChart"/>
+    <dgm:cxn modelId="{394501ED-4E9B-4BFC-B0A5-35D5DC61E423}" type="presParOf" srcId="{ABB9615B-753E-4F01-9A64-BCDDA72D8414}" destId="{CC2F735E-E26B-4007-813B-E45044E87251}" srcOrd="0" destOrd="0" presId="urn:microsoft.com/office/officeart/2009/3/layout/HorizontalOrganizationChart"/>
+    <dgm:cxn modelId="{632E2B8D-C4FE-4F1D-B987-7E595CA13394}" type="presParOf" srcId="{ABB9615B-753E-4F01-9A64-BCDDA72D8414}" destId="{F89649E7-2559-4C9C-A7B2-C304C2891C12}" srcOrd="1" destOrd="0" presId="urn:microsoft.com/office/officeart/2009/3/layout/HorizontalOrganizationChart"/>
+    <dgm:cxn modelId="{25112F84-8F52-4535-A87D-5C0547B18E29}" type="presParOf" srcId="{FDAFFF98-2E86-4B24-AEEC-C3635E9C57D1}" destId="{B9AA5280-287F-4DCB-8F11-725ECB86D412}" srcOrd="1" destOrd="0" presId="urn:microsoft.com/office/officeart/2009/3/layout/HorizontalOrganizationChart"/>
+    <dgm:cxn modelId="{2BCD1031-99F9-44E2-A6BB-22CE0F01DD8F}" type="presParOf" srcId="{FDAFFF98-2E86-4B24-AEEC-C3635E9C57D1}" destId="{94FDFD1F-E377-4FA4-81D1-A4FD19C3FA31}" srcOrd="2" destOrd="0" presId="urn:microsoft.com/office/officeart/2009/3/layout/HorizontalOrganizationChart"/>
     <dgm:cxn modelId="{69A55D85-BE2C-411A-A6DA-3B6D70EB04D0}" type="presParOf" srcId="{938B284F-A925-4760-8614-AF6872CD8B51}" destId="{198889B1-A5AF-4C3A-AC1A-AC942B29D8F7}" srcOrd="2" destOrd="0" presId="urn:microsoft.com/office/officeart/2009/3/layout/HorizontalOrganizationChart"/>
     <dgm:cxn modelId="{DC0C3D98-4DE7-439D-A201-02913CCA389C}" type="presParOf" srcId="{C484576D-33D0-4BB7-92C4-C927CE42BBDB}" destId="{530537A5-216F-415F-B36C-073EF0FE5427}" srcOrd="2" destOrd="0" presId="urn:microsoft.com/office/officeart/2009/3/layout/HorizontalOrganizationChart"/>
     <dgm:cxn modelId="{182F2ECB-6AD8-415E-8448-AD7A98499E1E}" type="presParOf" srcId="{C484576D-33D0-4BB7-92C4-C927CE42BBDB}" destId="{7ADA595C-7C1F-4647-9A67-2842625E1C9E}" srcOrd="3" destOrd="0" presId="urn:microsoft.com/office/officeart/2009/3/layout/HorizontalOrganizationChart"/>
@@ -2999,22 +3000,15 @@
     <dgm:cxn modelId="{0AFDD76E-30AA-4641-BE1E-30FF9E9867FF}" type="presParOf" srcId="{7692005C-374C-47C4-A2B3-D168C25A8126}" destId="{3B9AA3D8-05D1-4157-80FC-D4FEAB2477CA}" srcOrd="1" destOrd="0" presId="urn:microsoft.com/office/officeart/2009/3/layout/HorizontalOrganizationChart"/>
     <dgm:cxn modelId="{ADD9514F-91D7-4520-9332-FF2663F289A6}" type="presParOf" srcId="{7ADA595C-7C1F-4647-9A67-2842625E1C9E}" destId="{DAF88328-63B4-44BD-B199-C340FC3F4FEA}" srcOrd="1" destOrd="0" presId="urn:microsoft.com/office/officeart/2009/3/layout/HorizontalOrganizationChart"/>
     <dgm:cxn modelId="{087CA022-D5FF-4F10-B8AF-ED4716691371}" type="presParOf" srcId="{7ADA595C-7C1F-4647-9A67-2842625E1C9E}" destId="{93EA0F11-3318-4F6C-A8EF-84267A1318AF}" srcOrd="2" destOrd="0" presId="urn:microsoft.com/office/officeart/2009/3/layout/HorizontalOrganizationChart"/>
-    <dgm:cxn modelId="{75649BB9-51A3-4895-A9DF-E5801CEB0D6E}" type="presParOf" srcId="{C484576D-33D0-4BB7-92C4-C927CE42BBDB}" destId="{F04328B3-DC25-4B4A-98A4-59C765B4A0D0}" srcOrd="4" destOrd="0" presId="urn:microsoft.com/office/officeart/2009/3/layout/HorizontalOrganizationChart"/>
-    <dgm:cxn modelId="{4A628590-CC8D-4550-B9CF-635D95028C32}" type="presParOf" srcId="{C484576D-33D0-4BB7-92C4-C927CE42BBDB}" destId="{4B59D8BD-E5B9-405D-ACE0-64057BC2A998}" srcOrd="5" destOrd="0" presId="urn:microsoft.com/office/officeart/2009/3/layout/HorizontalOrganizationChart"/>
-    <dgm:cxn modelId="{6F08379C-BA6B-4D94-9C0E-902185704C46}" type="presParOf" srcId="{4B59D8BD-E5B9-405D-ACE0-64057BC2A998}" destId="{FB52BF13-4347-417C-B19C-FCD8D079F499}" srcOrd="0" destOrd="0" presId="urn:microsoft.com/office/officeart/2009/3/layout/HorizontalOrganizationChart"/>
-    <dgm:cxn modelId="{60BF5A3D-A01F-4969-97A0-F005B517BA9B}" type="presParOf" srcId="{FB52BF13-4347-417C-B19C-FCD8D079F499}" destId="{9BC64699-6F1B-4C34-9204-DC77B86F77FE}" srcOrd="0" destOrd="0" presId="urn:microsoft.com/office/officeart/2009/3/layout/HorizontalOrganizationChart"/>
-    <dgm:cxn modelId="{786C60B4-EDFF-4AE2-B4B3-6FD7EEC0E702}" type="presParOf" srcId="{FB52BF13-4347-417C-B19C-FCD8D079F499}" destId="{40BA555C-E482-4A5F-A698-DBD271A0ACDE}" srcOrd="1" destOrd="0" presId="urn:microsoft.com/office/officeart/2009/3/layout/HorizontalOrganizationChart"/>
-    <dgm:cxn modelId="{BE631C18-E7BE-4A09-BC0C-E1D9008D0385}" type="presParOf" srcId="{4B59D8BD-E5B9-405D-ACE0-64057BC2A998}" destId="{F195D79B-F9FA-4CD8-9C6B-D5753D647B89}" srcOrd="1" destOrd="0" presId="urn:microsoft.com/office/officeart/2009/3/layout/HorizontalOrganizationChart"/>
-    <dgm:cxn modelId="{A92FD8DF-D062-4875-A929-EA559FF51EE1}" type="presParOf" srcId="{4B59D8BD-E5B9-405D-ACE0-64057BC2A998}" destId="{4574FC07-AC02-4657-BD4B-3BDFBC4A68A8}" srcOrd="2" destOrd="0" presId="urn:microsoft.com/office/officeart/2009/3/layout/HorizontalOrganizationChart"/>
     <dgm:cxn modelId="{1D346125-3251-4B8A-90F3-AF4816CD2989}" type="presParOf" srcId="{31DA4ED1-461B-474B-9BF0-7F0E02B19011}" destId="{F8B84399-BEBA-4489-B41D-01C806FE746B}" srcOrd="2" destOrd="0" presId="urn:microsoft.com/office/officeart/2009/3/layout/HorizontalOrganizationChart"/>
+    <dgm:cxn modelId="{88726BFD-C584-4DB1-9F3F-7873B134D863}" type="presParOf" srcId="{62FCA4D4-F523-4E81-99E5-7984585FEBFC}" destId="{6D4B2DE4-BA28-41CB-AE87-5793C9CFACF9}" srcOrd="2" destOrd="0" presId="urn:microsoft.com/office/officeart/2009/3/layout/HorizontalOrganizationChart"/>
+    <dgm:cxn modelId="{B4305B08-7D1D-4BCE-AB57-40B75A5D918A}" type="presParOf" srcId="{62FCA4D4-F523-4E81-99E5-7984585FEBFC}" destId="{2E1123B4-FDCF-4DA6-BCE0-CCA062C8E277}" srcOrd="3" destOrd="0" presId="urn:microsoft.com/office/officeart/2009/3/layout/HorizontalOrganizationChart"/>
+    <dgm:cxn modelId="{B7592048-66BC-4552-8009-21EAFEE242D5}" type="presParOf" srcId="{2E1123B4-FDCF-4DA6-BCE0-CCA062C8E277}" destId="{6AE0FD9A-0A6F-4652-B445-3A2E6D0A92CA}" srcOrd="0" destOrd="0" presId="urn:microsoft.com/office/officeart/2009/3/layout/HorizontalOrganizationChart"/>
+    <dgm:cxn modelId="{507EE122-86A7-4DDC-9312-E06C5C5A6130}" type="presParOf" srcId="{6AE0FD9A-0A6F-4652-B445-3A2E6D0A92CA}" destId="{80F5D508-B7D9-4235-8446-F2537321F479}" srcOrd="0" destOrd="0" presId="urn:microsoft.com/office/officeart/2009/3/layout/HorizontalOrganizationChart"/>
+    <dgm:cxn modelId="{4445FA95-2F54-4754-B22C-DB56AB1D185D}" type="presParOf" srcId="{6AE0FD9A-0A6F-4652-B445-3A2E6D0A92CA}" destId="{D524A064-34CF-4628-8F8A-4A67B359F213}" srcOrd="1" destOrd="0" presId="urn:microsoft.com/office/officeart/2009/3/layout/HorizontalOrganizationChart"/>
+    <dgm:cxn modelId="{E88E3EDB-7FF4-41FA-A681-BCFE920314A1}" type="presParOf" srcId="{2E1123B4-FDCF-4DA6-BCE0-CCA062C8E277}" destId="{F0D222A9-C445-4B22-93A8-3CAF5E78C344}" srcOrd="1" destOrd="0" presId="urn:microsoft.com/office/officeart/2009/3/layout/HorizontalOrganizationChart"/>
+    <dgm:cxn modelId="{CAF6BB39-4A5A-4879-9AF9-5CAB7208FD7B}" type="presParOf" srcId="{2E1123B4-FDCF-4DA6-BCE0-CCA062C8E277}" destId="{62D58565-8293-4943-90AC-16240CC483B5}" srcOrd="2" destOrd="0" presId="urn:microsoft.com/office/officeart/2009/3/layout/HorizontalOrganizationChart"/>
     <dgm:cxn modelId="{2DA572CF-F0D3-438B-A6E3-686C9C4AF4DC}" type="presParOf" srcId="{3C2C8052-B340-465D-8F24-5D4C543172F6}" destId="{058571A5-F880-431F-BF6F-450AC603E42A}" srcOrd="2" destOrd="0" presId="urn:microsoft.com/office/officeart/2009/3/layout/HorizontalOrganizationChart"/>
-    <dgm:cxn modelId="{7384D810-75CD-46DE-A3CA-FFE298E58A27}" type="presParOf" srcId="{6AC84915-5BA5-4B6E-908B-87BD5CD0D864}" destId="{6D4B2DE4-BA28-41CB-AE87-5793C9CFACF9}" srcOrd="2" destOrd="0" presId="urn:microsoft.com/office/officeart/2009/3/layout/HorizontalOrganizationChart"/>
-    <dgm:cxn modelId="{E9E92B62-5B88-4E01-B4B0-08B54F8E38E9}" type="presParOf" srcId="{6AC84915-5BA5-4B6E-908B-87BD5CD0D864}" destId="{2E1123B4-FDCF-4DA6-BCE0-CCA062C8E277}" srcOrd="3" destOrd="0" presId="urn:microsoft.com/office/officeart/2009/3/layout/HorizontalOrganizationChart"/>
-    <dgm:cxn modelId="{DFF7E720-B503-40EA-BBEF-0DA649E86E10}" type="presParOf" srcId="{2E1123B4-FDCF-4DA6-BCE0-CCA062C8E277}" destId="{6AE0FD9A-0A6F-4652-B445-3A2E6D0A92CA}" srcOrd="0" destOrd="0" presId="urn:microsoft.com/office/officeart/2009/3/layout/HorizontalOrganizationChart"/>
-    <dgm:cxn modelId="{756C0039-77D4-4582-B392-F71B68FD0773}" type="presParOf" srcId="{6AE0FD9A-0A6F-4652-B445-3A2E6D0A92CA}" destId="{80F5D508-B7D9-4235-8446-F2537321F479}" srcOrd="0" destOrd="0" presId="urn:microsoft.com/office/officeart/2009/3/layout/HorizontalOrganizationChart"/>
-    <dgm:cxn modelId="{86DF7E34-A016-4F9E-A283-56F67EC07C01}" type="presParOf" srcId="{6AE0FD9A-0A6F-4652-B445-3A2E6D0A92CA}" destId="{D524A064-34CF-4628-8F8A-4A67B359F213}" srcOrd="1" destOrd="0" presId="urn:microsoft.com/office/officeart/2009/3/layout/HorizontalOrganizationChart"/>
-    <dgm:cxn modelId="{0D2F30B4-8332-411F-B5C5-8AEF86403681}" type="presParOf" srcId="{2E1123B4-FDCF-4DA6-BCE0-CCA062C8E277}" destId="{F0D222A9-C445-4B22-93A8-3CAF5E78C344}" srcOrd="1" destOrd="0" presId="urn:microsoft.com/office/officeart/2009/3/layout/HorizontalOrganizationChart"/>
-    <dgm:cxn modelId="{EE597148-1CEC-4A41-8E15-90A16FCAFD9B}" type="presParOf" srcId="{2E1123B4-FDCF-4DA6-BCE0-CCA062C8E277}" destId="{62D58565-8293-4943-90AC-16240CC483B5}" srcOrd="2" destOrd="0" presId="urn:microsoft.com/office/officeart/2009/3/layout/HorizontalOrganizationChart"/>
     <dgm:cxn modelId="{FADDBBD3-FBBD-458C-95BA-5C647358E59A}" type="presParOf" srcId="{A38AE55C-4042-4282-856C-E2309F331FD4}" destId="{508304B9-7746-4DBC-9A41-3F2947EF1AB3}" srcOrd="2" destOrd="0" presId="urn:microsoft.com/office/officeart/2009/3/layout/HorizontalOrganizationChart"/>
   </dgm:cxnLst>
   <dgm:bg/>
@@ -3045,7 +3039,7 @@
       </dsp:nvSpPr>
       <dsp:spPr>
         <a:xfrm>
-          <a:off x="1696730" y="3120574"/>
+          <a:off x="2621267" y="3120574"/>
           <a:ext cx="154089" cy="165646"/>
         </a:xfrm>
         <a:custGeom>
@@ -3074,7 +3068,7 @@
         <a:noFill/>
         <a:ln w="12700" cap="flat" cmpd="sng" algn="ctr">
           <a:solidFill>
-            <a:schemeClr val="accent3">
+            <a:schemeClr val="accent4">
               <a:hueOff val="0"/>
               <a:satOff val="0"/>
               <a:lumOff val="0"/>
@@ -3099,7 +3093,7 @@
         <a:fontRef idx="minor"/>
       </dsp:style>
     </dsp:sp>
-    <dsp:sp modelId="{F04328B3-DC25-4B4A-98A4-59C765B4A0D0}">
+    <dsp:sp modelId="{530537A5-216F-415F-B36C-073EF0FE5427}">
       <dsp:nvSpPr>
         <dsp:cNvPr id="0" name=""/>
         <dsp:cNvSpPr/>
@@ -3107,7 +3101,7 @@
       <dsp:spPr>
         <a:xfrm>
           <a:off x="3545804" y="2954928"/>
-          <a:ext cx="154089" cy="331292"/>
+          <a:ext cx="154089" cy="165646"/>
         </a:xfrm>
         <a:custGeom>
           <a:avLst/>
@@ -3124,10 +3118,10 @@
                 <a:pt x="77044" y="0"/>
               </a:lnTo>
               <a:lnTo>
-                <a:pt x="77044" y="331292"/>
+                <a:pt x="77044" y="165646"/>
               </a:lnTo>
               <a:lnTo>
-                <a:pt x="154089" y="331292"/>
+                <a:pt x="154089" y="165646"/>
               </a:lnTo>
             </a:path>
           </a:pathLst>
@@ -3160,15 +3154,15 @@
         <a:fontRef idx="minor"/>
       </dsp:style>
     </dsp:sp>
-    <dsp:sp modelId="{530537A5-216F-415F-B36C-073EF0FE5427}">
+    <dsp:sp modelId="{71CFAE69-ECE1-4571-B6A4-A79C712FD0D7}">
       <dsp:nvSpPr>
         <dsp:cNvPr id="0" name=""/>
         <dsp:cNvSpPr/>
       </dsp:nvSpPr>
       <dsp:spPr>
         <a:xfrm>
-          <a:off x="3545804" y="2909208"/>
-          <a:ext cx="154089" cy="91440"/>
+          <a:off x="4470341" y="2789282"/>
+          <a:ext cx="154089" cy="371418"/>
         </a:xfrm>
         <a:custGeom>
           <a:avLst/>
@@ -3179,10 +3173,16 @@
           <a:pathLst>
             <a:path>
               <a:moveTo>
-                <a:pt x="0" y="45720"/>
+                <a:pt x="0" y="0"/>
               </a:moveTo>
               <a:lnTo>
-                <a:pt x="154089" y="45720"/>
+                <a:pt x="77044" y="0"/>
+              </a:lnTo>
+              <a:lnTo>
+                <a:pt x="77044" y="371418"/>
+              </a:lnTo>
+              <a:lnTo>
+                <a:pt x="154089" y="371418"/>
               </a:lnTo>
             </a:path>
           </a:pathLst>
@@ -3521,8 +3521,8 @@
       </dsp:nvSpPr>
       <dsp:spPr>
         <a:xfrm>
-          <a:off x="4470341" y="2577915"/>
-          <a:ext cx="154089" cy="91440"/>
+          <a:off x="4470341" y="2623635"/>
+          <a:ext cx="154089" cy="165646"/>
         </a:xfrm>
         <a:custGeom>
           <a:avLst/>
@@ -3533,65 +3533,10 @@
           <a:pathLst>
             <a:path>
               <a:moveTo>
-                <a:pt x="0" y="45720"/>
+                <a:pt x="0" y="165646"/>
               </a:moveTo>
               <a:lnTo>
-                <a:pt x="154089" y="45720"/>
-              </a:lnTo>
-            </a:path>
-          </a:pathLst>
-        </a:custGeom>
-        <a:noFill/>
-        <a:ln w="12700" cap="flat" cmpd="sng" algn="ctr">
-          <a:solidFill>
-            <a:schemeClr val="accent4">
-              <a:hueOff val="0"/>
-              <a:satOff val="0"/>
-              <a:lumOff val="0"/>
-              <a:alphaOff val="0"/>
-            </a:schemeClr>
-          </a:solidFill>
-          <a:prstDash val="solid"/>
-          <a:miter lim="800000"/>
-        </a:ln>
-        <a:effectLst/>
-      </dsp:spPr>
-      <dsp:style>
-        <a:lnRef idx="2">
-          <a:scrgbClr r="0" g="0" b="0"/>
-        </a:lnRef>
-        <a:fillRef idx="0">
-          <a:scrgbClr r="0" g="0" b="0"/>
-        </a:fillRef>
-        <a:effectRef idx="0">
-          <a:scrgbClr r="0" g="0" b="0"/>
-        </a:effectRef>
-        <a:fontRef idx="minor"/>
-      </dsp:style>
-    </dsp:sp>
-    <dsp:sp modelId="{9290DA13-FC01-45CA-9AD5-C10683CD8B23}">
-      <dsp:nvSpPr>
-        <dsp:cNvPr id="0" name=""/>
-        <dsp:cNvSpPr/>
-      </dsp:nvSpPr>
-      <dsp:spPr>
-        <a:xfrm>
-          <a:off x="3545804" y="2623635"/>
-          <a:ext cx="154089" cy="331292"/>
-        </a:xfrm>
-        <a:custGeom>
-          <a:avLst/>
-          <a:gdLst/>
-          <a:ahLst/>
-          <a:cxnLst/>
-          <a:rect l="0" t="0" r="0" b="0"/>
-          <a:pathLst>
-            <a:path>
-              <a:moveTo>
-                <a:pt x="0" y="331292"/>
-              </a:moveTo>
-              <a:lnTo>
-                <a:pt x="77044" y="331292"/>
+                <a:pt x="77044" y="165646"/>
               </a:lnTo>
               <a:lnTo>
                 <a:pt x="77044" y="0"/>
@@ -3630,15 +3575,15 @@
         <a:fontRef idx="minor"/>
       </dsp:style>
     </dsp:sp>
-    <dsp:sp modelId="{D4E444F4-1821-461D-82D2-7E47B761B6B7}">
+    <dsp:sp modelId="{9290DA13-FC01-45CA-9AD5-C10683CD8B23}">
       <dsp:nvSpPr>
         <dsp:cNvPr id="0" name=""/>
         <dsp:cNvSpPr/>
       </dsp:nvSpPr>
       <dsp:spPr>
         <a:xfrm>
-          <a:off x="2621267" y="2909208"/>
-          <a:ext cx="154089" cy="91440"/>
+          <a:off x="3545804" y="2789282"/>
+          <a:ext cx="154089" cy="165646"/>
         </a:xfrm>
         <a:custGeom>
           <a:avLst/>
@@ -3649,10 +3594,16 @@
           <a:pathLst>
             <a:path>
               <a:moveTo>
-                <a:pt x="0" y="45720"/>
+                <a:pt x="0" y="165646"/>
               </a:moveTo>
               <a:lnTo>
-                <a:pt x="154089" y="45720"/>
+                <a:pt x="77044" y="165646"/>
+              </a:lnTo>
+              <a:lnTo>
+                <a:pt x="77044" y="0"/>
+              </a:lnTo>
+              <a:lnTo>
+                <a:pt x="154089" y="0"/>
               </a:lnTo>
             </a:path>
           </a:pathLst>
@@ -3685,14 +3636,14 @@
         <a:fontRef idx="minor"/>
       </dsp:style>
     </dsp:sp>
-    <dsp:sp modelId="{9EC78943-F47F-4F04-AFE7-932247BF91BF}">
+    <dsp:sp modelId="{D4E444F4-1821-461D-82D2-7E47B761B6B7}">
       <dsp:nvSpPr>
         <dsp:cNvPr id="0" name=""/>
         <dsp:cNvSpPr/>
       </dsp:nvSpPr>
       <dsp:spPr>
         <a:xfrm>
-          <a:off x="1696730" y="2954928"/>
+          <a:off x="2621267" y="2954928"/>
           <a:ext cx="154089" cy="165646"/>
         </a:xfrm>
         <a:custGeom>
@@ -3714,6 +3665,61 @@
               </a:lnTo>
               <a:lnTo>
                 <a:pt x="154089" y="0"/>
+              </a:lnTo>
+            </a:path>
+          </a:pathLst>
+        </a:custGeom>
+        <a:noFill/>
+        <a:ln w="12700" cap="flat" cmpd="sng" algn="ctr">
+          <a:solidFill>
+            <a:schemeClr val="accent4">
+              <a:hueOff val="0"/>
+              <a:satOff val="0"/>
+              <a:lumOff val="0"/>
+              <a:alphaOff val="0"/>
+            </a:schemeClr>
+          </a:solidFill>
+          <a:prstDash val="solid"/>
+          <a:miter lim="800000"/>
+        </a:ln>
+        <a:effectLst/>
+      </dsp:spPr>
+      <dsp:style>
+        <a:lnRef idx="2">
+          <a:scrgbClr r="0" g="0" b="0"/>
+        </a:lnRef>
+        <a:fillRef idx="0">
+          <a:scrgbClr r="0" g="0" b="0"/>
+        </a:fillRef>
+        <a:effectRef idx="0">
+          <a:scrgbClr r="0" g="0" b="0"/>
+        </a:effectRef>
+        <a:fontRef idx="minor"/>
+      </dsp:style>
+    </dsp:sp>
+    <dsp:sp modelId="{9EC78943-F47F-4F04-AFE7-932247BF91BF}">
+      <dsp:nvSpPr>
+        <dsp:cNvPr id="0" name=""/>
+        <dsp:cNvSpPr/>
+      </dsp:nvSpPr>
+      <dsp:spPr>
+        <a:xfrm>
+          <a:off x="1696730" y="3074854"/>
+          <a:ext cx="154089" cy="91440"/>
+        </a:xfrm>
+        <a:custGeom>
+          <a:avLst/>
+          <a:gdLst/>
+          <a:ahLst/>
+          <a:cxnLst/>
+          <a:rect l="0" t="0" r="0" b="0"/>
+          <a:pathLst>
+            <a:path>
+              <a:moveTo>
+                <a:pt x="0" y="45720"/>
+              </a:moveTo>
+              <a:lnTo>
+                <a:pt x="154089" y="45720"/>
               </a:lnTo>
             </a:path>
           </a:pathLst>
@@ -3882,12 +3888,12 @@
         </a:fontRef>
       </dsp:style>
       <dsp:txBody>
-        <a:bodyPr spcFirstLastPara="0" vert="horz" wrap="square" lIns="3175" tIns="3175" rIns="3175" bIns="3175" numCol="1" spcCol="1270" anchor="ctr" anchorCtr="0">
+        <a:bodyPr spcFirstLastPara="0" vert="horz" wrap="square" lIns="6985" tIns="6985" rIns="6985" bIns="6985" numCol="1" spcCol="1270" anchor="ctr" anchorCtr="0">
           <a:noAutofit/>
         </a:bodyPr>
         <a:lstStyle/>
         <a:p>
-          <a:pPr marL="0" lvl="0" indent="0" algn="ctr" defTabSz="222250">
+          <a:pPr marL="0" lvl="0" indent="0" algn="ctr" defTabSz="488950">
             <a:lnSpc>
               <a:spcPct val="90000"/>
             </a:lnSpc>
@@ -3900,7 +3906,7 @@
             <a:buNone/>
           </a:pPr>
           <a:r>
-            <a:rPr lang="en-US" sz="500" kern="1200"/>
+            <a:rPr lang="en-US" sz="1100" kern="1200"/>
             <a:t>Main</a:t>
           </a:r>
         </a:p>
@@ -3956,12 +3962,12 @@
         </a:fontRef>
       </dsp:style>
       <dsp:txBody>
-        <a:bodyPr spcFirstLastPara="0" vert="horz" wrap="square" lIns="3175" tIns="3175" rIns="3175" bIns="3175" numCol="1" spcCol="1270" anchor="ctr" anchorCtr="0">
+        <a:bodyPr spcFirstLastPara="0" vert="horz" wrap="square" lIns="4445" tIns="4445" rIns="4445" bIns="4445" numCol="1" spcCol="1270" anchor="ctr" anchorCtr="0">
           <a:noAutofit/>
         </a:bodyPr>
         <a:lstStyle/>
         <a:p>
-          <a:pPr marL="0" lvl="0" indent="0" algn="ctr" defTabSz="222250">
+          <a:pPr marL="0" lvl="0" indent="0" algn="ctr" defTabSz="311150">
             <a:lnSpc>
               <a:spcPct val="90000"/>
             </a:lnSpc>
@@ -3974,7 +3980,7 @@
             <a:buNone/>
           </a:pPr>
           <a:r>
-            <a:rPr lang="en-US" sz="500" kern="1200"/>
+            <a:rPr lang="en-US" sz="700" kern="1200"/>
             <a:t>do-while(bool playing)</a:t>
           </a:r>
         </a:p>
@@ -3991,7 +3997,7 @@
       </dsp:nvSpPr>
       <dsp:spPr>
         <a:xfrm>
-          <a:off x="1850819" y="2837435"/>
+          <a:off x="1850819" y="3003081"/>
           <a:ext cx="770447" cy="234986"/>
         </a:xfrm>
         <a:prstGeom prst="rect">
@@ -4086,7 +4092,7 @@
         </a:p>
       </dsp:txBody>
       <dsp:txXfrm>
-        <a:off x="1850819" y="2837435"/>
+        <a:off x="1850819" y="3003081"/>
         <a:ext cx="770447" cy="234986"/>
       </dsp:txXfrm>
     </dsp:sp>
@@ -4203,7 +4209,7 @@
       </dsp:nvSpPr>
       <dsp:spPr>
         <a:xfrm>
-          <a:off x="3699893" y="2506142"/>
+          <a:off x="3699893" y="2671788"/>
           <a:ext cx="770447" cy="234986"/>
         </a:xfrm>
         <a:prstGeom prst="rect">
@@ -4298,7 +4304,7 @@
         </a:p>
       </dsp:txBody>
       <dsp:txXfrm>
-        <a:off x="3699893" y="2506142"/>
+        <a:off x="3699893" y="2671788"/>
         <a:ext cx="770447" cy="234986"/>
       </dsp:txXfrm>
     </dsp:sp>
@@ -4399,25 +4405,7 @@
           </a:pPr>
           <a:r>
             <a:rPr lang="en-US" sz="500" kern="1200"/>
-            <a:t>evaluateRound(play, compPlay) -&gt; playerMove(play) converts "play" to a String -&gt;</a:t>
-          </a:r>
-        </a:p>
-        <a:p>
-          <a:pPr marL="0" lvl="0" indent="0" algn="ctr" defTabSz="222250">
-            <a:lnSpc>
-              <a:spcPct val="90000"/>
-            </a:lnSpc>
-            <a:spcBef>
-              <a:spcPct val="0"/>
-            </a:spcBef>
-            <a:spcAft>
-              <a:spcPct val="35000"/>
-            </a:spcAft>
-            <a:buNone/>
-          </a:pPr>
-          <a:r>
-            <a:rPr lang="en-US" sz="500" kern="1200"/>
-            <a:t> determines who wins round: prints message and allocates a point to "playerWins", "compWins", or "ties"</a:t>
+            <a:t>evaluateRound(play, compPlay): playerMove(play) converts "play" to a String -&gt; determines who wins round by comparing these Strings -&gt; prints message and allocates a point to "playerWins", "compWins", or "ties"</a:t>
           </a:r>
         </a:p>
       </dsp:txBody>
@@ -4491,7 +4479,7 @@
           </a:pPr>
           <a:r>
             <a:rPr lang="en-US" sz="500" kern="1200"/>
-            <a:t>Print player and computer wins, Ties</a:t>
+            <a:t>Print game stats - player and computer wins, ties</a:t>
           </a:r>
         </a:p>
       </dsp:txBody>
@@ -4694,12 +4682,12 @@
         </a:fontRef>
       </dsp:style>
       <dsp:txBody>
-        <a:bodyPr spcFirstLastPara="0" vert="horz" wrap="square" lIns="3175" tIns="3175" rIns="3175" bIns="3175" numCol="1" spcCol="1270" anchor="ctr" anchorCtr="0">
+        <a:bodyPr spcFirstLastPara="0" vert="horz" wrap="square" lIns="4445" tIns="4445" rIns="4445" bIns="4445" numCol="1" spcCol="1270" anchor="ctr" anchorCtr="0">
           <a:noAutofit/>
         </a:bodyPr>
         <a:lstStyle/>
         <a:p>
-          <a:pPr marL="0" lvl="0" indent="0" algn="ctr" defTabSz="222250">
+          <a:pPr marL="0" lvl="0" indent="0" algn="ctr" defTabSz="311150">
             <a:lnSpc>
               <a:spcPct val="90000"/>
             </a:lnSpc>
@@ -4712,7 +4700,7 @@
             <a:buNone/>
           </a:pPr>
           <a:r>
-            <a:rPr lang="en-US" sz="500" kern="1200"/>
+            <a:rPr lang="en-US" sz="700" kern="1200"/>
             <a:t>"y" -&gt; new game begins</a:t>
           </a:r>
         </a:p>
@@ -4730,6 +4718,81 @@
       <dsp:spPr>
         <a:xfrm>
           <a:off x="7398042" y="2837435"/>
+          <a:ext cx="770447" cy="234986"/>
+        </a:xfrm>
+        <a:prstGeom prst="rect">
+          <a:avLst/>
+        </a:prstGeom>
+        <a:solidFill>
+          <a:srgbClr val="D00000"/>
+        </a:solidFill>
+        <a:ln>
+          <a:noFill/>
+        </a:ln>
+        <a:effectLst/>
+        <a:scene3d>
+          <a:camera prst="orthographicFront"/>
+          <a:lightRig rig="flat" dir="t"/>
+        </a:scene3d>
+        <a:sp3d prstMaterial="dkEdge">
+          <a:bevelT w="8200" h="38100"/>
+        </a:sp3d>
+      </dsp:spPr>
+      <dsp:style>
+        <a:lnRef idx="0">
+          <a:scrgbClr r="0" g="0" b="0"/>
+        </a:lnRef>
+        <a:fillRef idx="2">
+          <a:scrgbClr r="0" g="0" b="0"/>
+        </a:fillRef>
+        <a:effectRef idx="1">
+          <a:scrgbClr r="0" g="0" b="0"/>
+        </a:effectRef>
+        <a:fontRef idx="minor">
+          <a:schemeClr val="dk1"/>
+        </a:fontRef>
+      </dsp:style>
+      <dsp:txBody>
+        <a:bodyPr spcFirstLastPara="0" vert="horz" wrap="square" lIns="4445" tIns="4445" rIns="4445" bIns="4445" numCol="1" spcCol="1270" anchor="ctr" anchorCtr="0">
+          <a:noAutofit/>
+        </a:bodyPr>
+        <a:lstStyle/>
+        <a:p>
+          <a:pPr marL="0" lvl="0" indent="0" algn="ctr" defTabSz="311150">
+            <a:lnSpc>
+              <a:spcPct val="90000"/>
+            </a:lnSpc>
+            <a:spcBef>
+              <a:spcPct val="0"/>
+            </a:spcBef>
+            <a:spcAft>
+              <a:spcPct val="35000"/>
+            </a:spcAft>
+            <a:buNone/>
+          </a:pPr>
+          <a:r>
+            <a:rPr lang="en-US" sz="700" kern="1200">
+              <a:solidFill>
+                <a:schemeClr val="bg1"/>
+              </a:solidFill>
+            </a:rPr>
+            <a:t>else/"n" -&gt; thank user and exit</a:t>
+          </a:r>
+        </a:p>
+      </dsp:txBody>
+      <dsp:txXfrm>
+        <a:off x="7398042" y="2837435"/>
+        <a:ext cx="770447" cy="234986"/>
+      </dsp:txXfrm>
+    </dsp:sp>
+    <dsp:sp modelId="{CC2F735E-E26B-4007-813B-E45044E87251}">
+      <dsp:nvSpPr>
+        <dsp:cNvPr id="0" name=""/>
+        <dsp:cNvSpPr/>
+      </dsp:nvSpPr>
+      <dsp:spPr>
+        <a:xfrm>
+          <a:off x="4624430" y="3043206"/>
           <a:ext cx="770447" cy="234986"/>
         </a:xfrm>
         <a:prstGeom prst="rect">
@@ -4788,12 +4851,12 @@
                 <a:schemeClr val="bg1"/>
               </a:solidFill>
             </a:rPr>
-            <a:t>else/"n" -&gt; thank user and exit</a:t>
+            <a:t>If "play"&gt;1 or &lt;3 -&gt; throw error and exit</a:t>
           </a:r>
         </a:p>
       </dsp:txBody>
       <dsp:txXfrm>
-        <a:off x="7398042" y="2837435"/>
+        <a:off x="4624430" y="3043206"/>
         <a:ext cx="770447" cy="234986"/>
       </dsp:txXfrm>
     </dsp:sp>
@@ -4804,7 +4867,7 @@
       </dsp:nvSpPr>
       <dsp:spPr>
         <a:xfrm>
-          <a:off x="3699893" y="2837435"/>
+          <a:off x="3699893" y="3003081"/>
           <a:ext cx="770447" cy="234986"/>
         </a:xfrm>
         <a:prstGeom prst="rect">
@@ -4899,82 +4962,7 @@
         </a:p>
       </dsp:txBody>
       <dsp:txXfrm>
-        <a:off x="3699893" y="2837435"/>
-        <a:ext cx="770447" cy="234986"/>
-      </dsp:txXfrm>
-    </dsp:sp>
-    <dsp:sp modelId="{9BC64699-6F1B-4C34-9204-DC77B86F77FE}">
-      <dsp:nvSpPr>
-        <dsp:cNvPr id="0" name=""/>
-        <dsp:cNvSpPr/>
-      </dsp:nvSpPr>
-      <dsp:spPr>
-        <a:xfrm>
-          <a:off x="3699893" y="3168727"/>
-          <a:ext cx="770447" cy="234986"/>
-        </a:xfrm>
-        <a:prstGeom prst="rect">
-          <a:avLst/>
-        </a:prstGeom>
-        <a:solidFill>
-          <a:srgbClr val="FF0000"/>
-        </a:solidFill>
-        <a:ln>
-          <a:noFill/>
-        </a:ln>
-        <a:effectLst/>
-        <a:scene3d>
-          <a:camera prst="orthographicFront"/>
-          <a:lightRig rig="flat" dir="t"/>
-        </a:scene3d>
-        <a:sp3d prstMaterial="dkEdge">
-          <a:bevelT w="8200" h="38100"/>
-        </a:sp3d>
-      </dsp:spPr>
-      <dsp:style>
-        <a:lnRef idx="0">
-          <a:scrgbClr r="0" g="0" b="0"/>
-        </a:lnRef>
-        <a:fillRef idx="2">
-          <a:scrgbClr r="0" g="0" b="0"/>
-        </a:fillRef>
-        <a:effectRef idx="1">
-          <a:scrgbClr r="0" g="0" b="0"/>
-        </a:effectRef>
-        <a:fontRef idx="minor">
-          <a:schemeClr val="dk1"/>
-        </a:fontRef>
-      </dsp:style>
-      <dsp:txBody>
-        <a:bodyPr spcFirstLastPara="0" vert="horz" wrap="square" lIns="3175" tIns="3175" rIns="3175" bIns="3175" numCol="1" spcCol="1270" anchor="ctr" anchorCtr="0">
-          <a:noAutofit/>
-        </a:bodyPr>
-        <a:lstStyle/>
-        <a:p>
-          <a:pPr marL="0" lvl="0" indent="0" algn="ctr" defTabSz="222250">
-            <a:lnSpc>
-              <a:spcPct val="90000"/>
-            </a:lnSpc>
-            <a:spcBef>
-              <a:spcPct val="0"/>
-            </a:spcBef>
-            <a:spcAft>
-              <a:spcPct val="35000"/>
-            </a:spcAft>
-            <a:buNone/>
-          </a:pPr>
-          <a:r>
-            <a:rPr lang="en-US" sz="500" kern="1200">
-              <a:solidFill>
-                <a:schemeClr val="bg1"/>
-              </a:solidFill>
-            </a:rPr>
-            <a:t>If "play"&gt;1 or &lt;3 -&gt; throw error and exit</a:t>
-          </a:r>
-        </a:p>
-      </dsp:txBody>
-      <dsp:txXfrm>
-        <a:off x="3699893" y="3168727"/>
+        <a:off x="3699893" y="3003081"/>
         <a:ext cx="770447" cy="234986"/>
       </dsp:txXfrm>
     </dsp:sp>
@@ -4985,7 +4973,7 @@
       </dsp:nvSpPr>
       <dsp:spPr>
         <a:xfrm>
-          <a:off x="1850819" y="3168727"/>
+          <a:off x="2775356" y="3168727"/>
           <a:ext cx="770447" cy="234986"/>
         </a:xfrm>
         <a:prstGeom prst="rect">
@@ -5049,7 +5037,7 @@
         </a:p>
       </dsp:txBody>
       <dsp:txXfrm>
-        <a:off x="1850819" y="3168727"/>
+        <a:off x="2775356" y="3168727"/>
         <a:ext cx="770447" cy="234986"/>
       </dsp:txXfrm>
     </dsp:sp>

</xml_diff>